<commit_message>
Not ideal but it's good enough for now
</commit_message>
<xml_diff>
--- a/classes/CYBR450/project/main.docx
+++ b/classes/CYBR450/project/main.docx
@@ -10,6 +10,7 @@
           <w:docPartUnique/>
         </w:docPartObj>
       </w:sdtPr>
+      <w:sdtEndPr/>
       <w:sdtContent>
         <w:p>
           <w:r>
@@ -66,6 +67,7 @@
                                   <w15:appearance w15:val="hidden"/>
                                   <w:text/>
                                 </w:sdtPr>
+                                <w:sdtEndPr/>
                                 <w:sdtContent>
                                   <w:p>
                                     <w:pPr>
@@ -126,6 +128,7 @@
                                     <w15:appearance w15:val="hidden"/>
                                     <w:text/>
                                   </w:sdtPr>
+                                  <w:sdtEndPr/>
                                   <w:sdtContent>
                                     <w:r>
                                       <w:rPr>
@@ -162,6 +165,7 @@
                                     <w15:appearance w15:val="hidden"/>
                                     <w:text/>
                                   </w:sdtPr>
+                                  <w:sdtEndPr/>
                                   <w:sdtContent>
                                     <w:r>
                                       <w:rPr>
@@ -219,6 +223,7 @@
                             <w15:appearance w15:val="hidden"/>
                             <w:text/>
                           </w:sdtPr>
+                          <w:sdtEndPr/>
                           <w:sdtContent>
                             <w:p>
                               <w:pPr>
@@ -279,6 +284,7 @@
                               <w15:appearance w15:val="hidden"/>
                               <w:text/>
                             </w:sdtPr>
+                            <w:sdtEndPr/>
                             <w:sdtContent>
                               <w:r>
                                 <w:rPr>
@@ -315,6 +321,7 @@
                               <w15:appearance w15:val="hidden"/>
                               <w:text/>
                             </w:sdtPr>
+                            <w:sdtEndPr/>
                             <w:sdtContent>
                               <w:r>
                                 <w:rPr>
@@ -494,6 +501,7 @@
                                   <w15:appearance w15:val="hidden"/>
                                   <w:text/>
                                 </w:sdtPr>
+                                <w:sdtEndPr/>
                                 <w:sdtContent>
                                   <w:p>
                                     <w:pPr>
@@ -558,7 +566,7 @@
                                         <w:sz w:val="36"/>
                                         <w:szCs w:val="36"/>
                                       </w:rPr>
-                                      <w:t>Scaling and securing secrets</w:t>
+                                      <w:t>Selling and Adopting</w:t>
                                     </w:r>
                                   </w:p>
                                 </w:sdtContent>
@@ -605,6 +613,7 @@
                             <w15:appearance w15:val="hidden"/>
                             <w:text/>
                           </w:sdtPr>
+                          <w:sdtEndPr/>
                           <w:sdtContent>
                             <w:p>
                               <w:pPr>
@@ -669,7 +678,7 @@
                                   <w:sz w:val="36"/>
                                   <w:szCs w:val="36"/>
                                 </w:rPr>
-                                <w:t>Scaling and securing secrets</w:t>
+                                <w:t>Selling and Adopting</w:t>
                               </w:r>
                             </w:p>
                           </w:sdtContent>
@@ -692,7 +701,7 @@
     </w:sdt>
     <w:sdt>
       <w:sdtPr>
-        <w:id w:val="2052808268"/>
+        <w:id w:val="1909259416"/>
         <w:docPartObj>
           <w:docPartGallery w:val="Table of Contents"/>
           <w:docPartUnique/>
@@ -723,7 +732,7 @@
               <w:tab w:val="right" w:leader="dot" w:pos="9350"/>
             </w:tabs>
             <w:rPr>
-              <w:rFonts w:eastAsiaTheme="minorEastAsia" w:cstheme="minorBidi"/>
+              <w:rFonts w:eastAsiaTheme="minorEastAsia"/>
               <w:b w:val="0"/>
               <w:bCs w:val="0"/>
               <w:i w:val="0"/>
@@ -748,66 +757,736 @@
             </w:rPr>
             <w:fldChar w:fldCharType="separate"/>
           </w:r>
-          <w:sdt>
-            <w:sdtPr>
-              <w:rPr>
-                <w:b w:val="0"/>
-                <w:bCs w:val="0"/>
-              </w:rPr>
-              <w:id w:val="186805790"/>
-              <w:citation/>
-            </w:sdtPr>
-            <w:sdtContent>
-              <w:r>
-                <w:rPr>
-                  <w:b w:val="0"/>
-                  <w:bCs w:val="0"/>
-                </w:rPr>
-                <w:fldChar w:fldCharType="begin"/>
-              </w:r>
-              <w:r>
-                <w:rPr>
-                  <w:b w:val="0"/>
-                  <w:bCs w:val="0"/>
-                </w:rPr>
-                <w:instrText xml:space="preserve">CITATION Has21 \l 1033 </w:instrText>
-              </w:r>
-              <w:r>
-                <w:rPr>
-                  <w:b w:val="0"/>
-                  <w:bCs w:val="0"/>
-                </w:rPr>
-                <w:fldChar w:fldCharType="separate"/>
-              </w:r>
-              <w:r>
-                <w:rPr>
-                  <w:b w:val="0"/>
-                  <w:bCs w:val="0"/>
-                  <w:noProof/>
-                </w:rPr>
-                <w:t xml:space="preserve"> </w:t>
-              </w:r>
-              <w:r>
-                <w:rPr>
-                  <w:noProof/>
-                </w:rPr>
-                <w:t>(Hashicorp, 2020)</w:t>
-              </w:r>
-              <w:r>
-                <w:rPr>
-                  <w:b w:val="0"/>
-                  <w:bCs w:val="0"/>
-                </w:rPr>
-                <w:fldChar w:fldCharType="end"/>
-              </w:r>
-            </w:sdtContent>
-          </w:sdt>
-          <w:hyperlink w:anchor="_Toc61793029" w:history="1">
+          <w:hyperlink w:anchor="_Toc61844211" w:history="1">
             <w:r>
               <w:rPr>
                 <w:rStyle w:val="Hyperlink"/>
                 <w:noProof/>
               </w:rPr>
+              <w:t>Abstract</w:t>
+            </w:r>
+            <w:r>
+              <w:rPr>
+                <w:noProof/>
+                <w:webHidden/>
+              </w:rPr>
+              <w:tab/>
+            </w:r>
+            <w:r>
+              <w:rPr>
+                <w:noProof/>
+                <w:webHidden/>
+              </w:rPr>
+              <w:fldChar w:fldCharType="begin"/>
+            </w:r>
+            <w:r>
+              <w:rPr>
+                <w:noProof/>
+                <w:webHidden/>
+              </w:rPr>
+              <w:instrText xml:space="preserve"> PAGEREF _Toc61844211 \h </w:instrText>
+            </w:r>
+            <w:r>
+              <w:rPr>
+                <w:noProof/>
+                <w:webHidden/>
+              </w:rPr>
+            </w:r>
+            <w:r>
+              <w:rPr>
+                <w:noProof/>
+                <w:webHidden/>
+              </w:rPr>
+              <w:fldChar w:fldCharType="separate"/>
+            </w:r>
+            <w:r>
+              <w:rPr>
+                <w:noProof/>
+                <w:webHidden/>
+              </w:rPr>
+              <w:t>2</w:t>
+            </w:r>
+            <w:r>
+              <w:rPr>
+                <w:noProof/>
+                <w:webHidden/>
+              </w:rPr>
+              <w:fldChar w:fldCharType="end"/>
+            </w:r>
+          </w:hyperlink>
+        </w:p>
+        <w:p>
+          <w:pPr>
+            <w:pStyle w:val="TOC1"/>
+            <w:tabs>
+              <w:tab w:val="right" w:leader="dot" w:pos="9350"/>
+            </w:tabs>
+            <w:rPr>
+              <w:rFonts w:eastAsiaTheme="minorEastAsia"/>
+              <w:b w:val="0"/>
+              <w:bCs w:val="0"/>
+              <w:i w:val="0"/>
+              <w:iCs w:val="0"/>
+              <w:noProof/>
+            </w:rPr>
+          </w:pPr>
+          <w:hyperlink w:anchor="_Toc61844212" w:history="1">
+            <w:r>
+              <w:rPr>
+                <w:rStyle w:val="Hyperlink"/>
+                <w:noProof/>
+              </w:rPr>
+              <w:t>Introduction</w:t>
+            </w:r>
+            <w:r>
+              <w:rPr>
+                <w:noProof/>
+                <w:webHidden/>
+              </w:rPr>
+              <w:tab/>
+            </w:r>
+            <w:r>
+              <w:rPr>
+                <w:noProof/>
+                <w:webHidden/>
+              </w:rPr>
+              <w:fldChar w:fldCharType="begin"/>
+            </w:r>
+            <w:r>
+              <w:rPr>
+                <w:noProof/>
+                <w:webHidden/>
+              </w:rPr>
+              <w:instrText xml:space="preserve"> PAGEREF _Toc61844212 \h </w:instrText>
+            </w:r>
+            <w:r>
+              <w:rPr>
+                <w:noProof/>
+                <w:webHidden/>
+              </w:rPr>
+            </w:r>
+            <w:r>
+              <w:rPr>
+                <w:noProof/>
+                <w:webHidden/>
+              </w:rPr>
+              <w:fldChar w:fldCharType="separate"/>
+            </w:r>
+            <w:r>
+              <w:rPr>
+                <w:noProof/>
+                <w:webHidden/>
+              </w:rPr>
+              <w:t>3</w:t>
+            </w:r>
+            <w:r>
+              <w:rPr>
+                <w:noProof/>
+                <w:webHidden/>
+              </w:rPr>
+              <w:fldChar w:fldCharType="end"/>
+            </w:r>
+          </w:hyperlink>
+        </w:p>
+        <w:p>
+          <w:pPr>
+            <w:pStyle w:val="TOC1"/>
+            <w:tabs>
+              <w:tab w:val="right" w:leader="dot" w:pos="9350"/>
+            </w:tabs>
+            <w:rPr>
+              <w:rFonts w:eastAsiaTheme="minorEastAsia"/>
+              <w:b w:val="0"/>
+              <w:bCs w:val="0"/>
+              <w:i w:val="0"/>
+              <w:iCs w:val="0"/>
+              <w:noProof/>
+            </w:rPr>
+          </w:pPr>
+          <w:hyperlink w:anchor="_Toc61844213" w:history="1">
+            <w:r>
+              <w:rPr>
+                <w:rStyle w:val="Hyperlink"/>
+                <w:noProof/>
+              </w:rPr>
+              <w:t>Scenario and Overview</w:t>
+            </w:r>
+            <w:r>
+              <w:rPr>
+                <w:noProof/>
+                <w:webHidden/>
+              </w:rPr>
+              <w:tab/>
+            </w:r>
+            <w:r>
+              <w:rPr>
+                <w:noProof/>
+                <w:webHidden/>
+              </w:rPr>
+              <w:fldChar w:fldCharType="begin"/>
+            </w:r>
+            <w:r>
+              <w:rPr>
+                <w:noProof/>
+                <w:webHidden/>
+              </w:rPr>
+              <w:instrText xml:space="preserve"> PAGEREF _Toc61844213 \h </w:instrText>
+            </w:r>
+            <w:r>
+              <w:rPr>
+                <w:noProof/>
+                <w:webHidden/>
+              </w:rPr>
+            </w:r>
+            <w:r>
+              <w:rPr>
+                <w:noProof/>
+                <w:webHidden/>
+              </w:rPr>
+              <w:fldChar w:fldCharType="separate"/>
+            </w:r>
+            <w:r>
+              <w:rPr>
+                <w:noProof/>
+                <w:webHidden/>
+              </w:rPr>
+              <w:t>3</w:t>
+            </w:r>
+            <w:r>
+              <w:rPr>
+                <w:noProof/>
+                <w:webHidden/>
+              </w:rPr>
+              <w:fldChar w:fldCharType="end"/>
+            </w:r>
+          </w:hyperlink>
+        </w:p>
+        <w:p>
+          <w:pPr>
+            <w:pStyle w:val="TOC2"/>
+            <w:tabs>
+              <w:tab w:val="right" w:leader="dot" w:pos="9350"/>
+            </w:tabs>
+            <w:rPr>
+              <w:rFonts w:eastAsiaTheme="minorEastAsia"/>
+              <w:b w:val="0"/>
+              <w:bCs w:val="0"/>
+              <w:noProof/>
+              <w:sz w:val="24"/>
+              <w:szCs w:val="24"/>
+            </w:rPr>
+          </w:pPr>
+          <w:hyperlink w:anchor="_Toc61844214" w:history="1">
+            <w:r>
+              <w:rPr>
+                <w:rStyle w:val="Hyperlink"/>
+                <w:noProof/>
+              </w:rPr>
+              <w:t>Reliance on Wisdom of the Crowd</w:t>
+            </w:r>
+            <w:r>
+              <w:rPr>
+                <w:noProof/>
+                <w:webHidden/>
+              </w:rPr>
+              <w:tab/>
+            </w:r>
+            <w:r>
+              <w:rPr>
+                <w:noProof/>
+                <w:webHidden/>
+              </w:rPr>
+              <w:fldChar w:fldCharType="begin"/>
+            </w:r>
+            <w:r>
+              <w:rPr>
+                <w:noProof/>
+                <w:webHidden/>
+              </w:rPr>
+              <w:instrText xml:space="preserve"> PAGEREF _Toc61844214 \h </w:instrText>
+            </w:r>
+            <w:r>
+              <w:rPr>
+                <w:noProof/>
+                <w:webHidden/>
+              </w:rPr>
+            </w:r>
+            <w:r>
+              <w:rPr>
+                <w:noProof/>
+                <w:webHidden/>
+              </w:rPr>
+              <w:fldChar w:fldCharType="separate"/>
+            </w:r>
+            <w:r>
+              <w:rPr>
+                <w:noProof/>
+                <w:webHidden/>
+              </w:rPr>
+              <w:t>3</w:t>
+            </w:r>
+            <w:r>
+              <w:rPr>
+                <w:noProof/>
+                <w:webHidden/>
+              </w:rPr>
+              <w:fldChar w:fldCharType="end"/>
+            </w:r>
+          </w:hyperlink>
+        </w:p>
+        <w:p>
+          <w:pPr>
+            <w:pStyle w:val="TOC2"/>
+            <w:tabs>
+              <w:tab w:val="right" w:leader="dot" w:pos="9350"/>
+            </w:tabs>
+            <w:rPr>
+              <w:rFonts w:eastAsiaTheme="minorEastAsia"/>
+              <w:b w:val="0"/>
+              <w:bCs w:val="0"/>
+              <w:noProof/>
+              <w:sz w:val="24"/>
+              <w:szCs w:val="24"/>
+            </w:rPr>
+          </w:pPr>
+          <w:hyperlink w:anchor="_Toc61844215" w:history="1">
+            <w:r>
+              <w:rPr>
+                <w:rStyle w:val="Hyperlink"/>
+                <w:noProof/>
+              </w:rPr>
+              <w:t>What Is In Scope?</w:t>
+            </w:r>
+            <w:r>
+              <w:rPr>
+                <w:noProof/>
+                <w:webHidden/>
+              </w:rPr>
+              <w:tab/>
+            </w:r>
+            <w:r>
+              <w:rPr>
+                <w:noProof/>
+                <w:webHidden/>
+              </w:rPr>
+              <w:fldChar w:fldCharType="begin"/>
+            </w:r>
+            <w:r>
+              <w:rPr>
+                <w:noProof/>
+                <w:webHidden/>
+              </w:rPr>
+              <w:instrText xml:space="preserve"> PAGEREF _Toc61844215 \h </w:instrText>
+            </w:r>
+            <w:r>
+              <w:rPr>
+                <w:noProof/>
+                <w:webHidden/>
+              </w:rPr>
+            </w:r>
+            <w:r>
+              <w:rPr>
+                <w:noProof/>
+                <w:webHidden/>
+              </w:rPr>
+              <w:fldChar w:fldCharType="separate"/>
+            </w:r>
+            <w:r>
+              <w:rPr>
+                <w:noProof/>
+                <w:webHidden/>
+              </w:rPr>
+              <w:t>4</w:t>
+            </w:r>
+            <w:r>
+              <w:rPr>
+                <w:noProof/>
+                <w:webHidden/>
+              </w:rPr>
+              <w:fldChar w:fldCharType="end"/>
+            </w:r>
+          </w:hyperlink>
+        </w:p>
+        <w:p>
+          <w:pPr>
+            <w:pStyle w:val="TOC2"/>
+            <w:tabs>
+              <w:tab w:val="right" w:leader="dot" w:pos="9350"/>
+            </w:tabs>
+            <w:rPr>
+              <w:rFonts w:eastAsiaTheme="minorEastAsia"/>
+              <w:b w:val="0"/>
+              <w:bCs w:val="0"/>
+              <w:noProof/>
+              <w:sz w:val="24"/>
+              <w:szCs w:val="24"/>
+            </w:rPr>
+          </w:pPr>
+          <w:hyperlink w:anchor="_Toc61844216" w:history="1">
+            <w:r>
+              <w:rPr>
+                <w:rStyle w:val="Hyperlink"/>
+                <w:noProof/>
+              </w:rPr>
+              <w:t>Reference Architecture</w:t>
+            </w:r>
+            <w:r>
+              <w:rPr>
+                <w:noProof/>
+                <w:webHidden/>
+              </w:rPr>
+              <w:tab/>
+            </w:r>
+            <w:r>
+              <w:rPr>
+                <w:noProof/>
+                <w:webHidden/>
+              </w:rPr>
+              <w:fldChar w:fldCharType="begin"/>
+            </w:r>
+            <w:r>
+              <w:rPr>
+                <w:noProof/>
+                <w:webHidden/>
+              </w:rPr>
+              <w:instrText xml:space="preserve"> PAGEREF _Toc61844216 \h </w:instrText>
+            </w:r>
+            <w:r>
+              <w:rPr>
+                <w:noProof/>
+                <w:webHidden/>
+              </w:rPr>
+            </w:r>
+            <w:r>
+              <w:rPr>
+                <w:noProof/>
+                <w:webHidden/>
+              </w:rPr>
+              <w:fldChar w:fldCharType="separate"/>
+            </w:r>
+            <w:r>
+              <w:rPr>
+                <w:noProof/>
+                <w:webHidden/>
+              </w:rPr>
+              <w:t>4</w:t>
+            </w:r>
+            <w:r>
+              <w:rPr>
+                <w:noProof/>
+                <w:webHidden/>
+              </w:rPr>
+              <w:fldChar w:fldCharType="end"/>
+            </w:r>
+          </w:hyperlink>
+        </w:p>
+        <w:p>
+          <w:pPr>
+            <w:pStyle w:val="TOC3"/>
+            <w:tabs>
+              <w:tab w:val="right" w:leader="dot" w:pos="9350"/>
+            </w:tabs>
+            <w:rPr>
+              <w:rFonts w:eastAsiaTheme="minorEastAsia"/>
+              <w:noProof/>
+              <w:sz w:val="24"/>
+              <w:szCs w:val="24"/>
+            </w:rPr>
+          </w:pPr>
+          <w:hyperlink w:anchor="_Toc61844217" w:history="1">
+            <w:r>
+              <w:rPr>
+                <w:rStyle w:val="Hyperlink"/>
+                <w:noProof/>
+              </w:rPr>
+              <w:t>Cloud Native Architecture</w:t>
+            </w:r>
+            <w:r>
+              <w:rPr>
+                <w:noProof/>
+                <w:webHidden/>
+              </w:rPr>
+              <w:tab/>
+            </w:r>
+            <w:r>
+              <w:rPr>
+                <w:noProof/>
+                <w:webHidden/>
+              </w:rPr>
+              <w:fldChar w:fldCharType="begin"/>
+            </w:r>
+            <w:r>
+              <w:rPr>
+                <w:noProof/>
+                <w:webHidden/>
+              </w:rPr>
+              <w:instrText xml:space="preserve"> PAGEREF _Toc61844217 \h </w:instrText>
+            </w:r>
+            <w:r>
+              <w:rPr>
+                <w:noProof/>
+                <w:webHidden/>
+              </w:rPr>
+            </w:r>
+            <w:r>
+              <w:rPr>
+                <w:noProof/>
+                <w:webHidden/>
+              </w:rPr>
+              <w:fldChar w:fldCharType="separate"/>
+            </w:r>
+            <w:r>
+              <w:rPr>
+                <w:noProof/>
+                <w:webHidden/>
+              </w:rPr>
+              <w:t>4</w:t>
+            </w:r>
+            <w:r>
+              <w:rPr>
+                <w:noProof/>
+                <w:webHidden/>
+              </w:rPr>
+              <w:fldChar w:fldCharType="end"/>
+            </w:r>
+          </w:hyperlink>
+        </w:p>
+        <w:p>
+          <w:pPr>
+            <w:pStyle w:val="TOC3"/>
+            <w:tabs>
+              <w:tab w:val="right" w:leader="dot" w:pos="9350"/>
+            </w:tabs>
+            <w:rPr>
+              <w:rFonts w:eastAsiaTheme="minorEastAsia"/>
+              <w:noProof/>
+              <w:sz w:val="24"/>
+              <w:szCs w:val="24"/>
+            </w:rPr>
+          </w:pPr>
+          <w:hyperlink w:anchor="_Toc61844218" w:history="1">
+            <w:r>
+              <w:rPr>
+                <w:rStyle w:val="Hyperlink"/>
+                <w:noProof/>
+              </w:rPr>
+              <w:t>Continuous Integration/Continuous Deployment Pipeline</w:t>
+            </w:r>
+            <w:r>
+              <w:rPr>
+                <w:noProof/>
+                <w:webHidden/>
+              </w:rPr>
+              <w:tab/>
+            </w:r>
+            <w:r>
+              <w:rPr>
+                <w:noProof/>
+                <w:webHidden/>
+              </w:rPr>
+              <w:fldChar w:fldCharType="begin"/>
+            </w:r>
+            <w:r>
+              <w:rPr>
+                <w:noProof/>
+                <w:webHidden/>
+              </w:rPr>
+              <w:instrText xml:space="preserve"> PAGEREF _Toc61844218 \h </w:instrText>
+            </w:r>
+            <w:r>
+              <w:rPr>
+                <w:noProof/>
+                <w:webHidden/>
+              </w:rPr>
+            </w:r>
+            <w:r>
+              <w:rPr>
+                <w:noProof/>
+                <w:webHidden/>
+              </w:rPr>
+              <w:fldChar w:fldCharType="separate"/>
+            </w:r>
+            <w:r>
+              <w:rPr>
+                <w:noProof/>
+                <w:webHidden/>
+              </w:rPr>
+              <w:t>5</w:t>
+            </w:r>
+            <w:r>
+              <w:rPr>
+                <w:noProof/>
+                <w:webHidden/>
+              </w:rPr>
+              <w:fldChar w:fldCharType="end"/>
+            </w:r>
+          </w:hyperlink>
+        </w:p>
+        <w:p>
+          <w:pPr>
+            <w:pStyle w:val="TOC3"/>
+            <w:tabs>
+              <w:tab w:val="right" w:leader="dot" w:pos="9350"/>
+            </w:tabs>
+            <w:rPr>
+              <w:rFonts w:eastAsiaTheme="minorEastAsia"/>
+              <w:noProof/>
+              <w:sz w:val="24"/>
+              <w:szCs w:val="24"/>
+            </w:rPr>
+          </w:pPr>
+          <w:hyperlink w:anchor="_Toc61844219" w:history="1">
+            <w:r>
+              <w:rPr>
+                <w:rStyle w:val="Hyperlink"/>
+                <w:noProof/>
+              </w:rPr>
+              <w:t>Devops and DevSecOps</w:t>
+            </w:r>
+            <w:r>
+              <w:rPr>
+                <w:noProof/>
+                <w:webHidden/>
+              </w:rPr>
+              <w:tab/>
+            </w:r>
+            <w:r>
+              <w:rPr>
+                <w:noProof/>
+                <w:webHidden/>
+              </w:rPr>
+              <w:fldChar w:fldCharType="begin"/>
+            </w:r>
+            <w:r>
+              <w:rPr>
+                <w:noProof/>
+                <w:webHidden/>
+              </w:rPr>
+              <w:instrText xml:space="preserve"> PAGEREF _Toc61844219 \h </w:instrText>
+            </w:r>
+            <w:r>
+              <w:rPr>
+                <w:noProof/>
+                <w:webHidden/>
+              </w:rPr>
+            </w:r>
+            <w:r>
+              <w:rPr>
+                <w:noProof/>
+                <w:webHidden/>
+              </w:rPr>
+              <w:fldChar w:fldCharType="separate"/>
+            </w:r>
+            <w:r>
+              <w:rPr>
+                <w:noProof/>
+                <w:webHidden/>
+              </w:rPr>
+              <w:t>5</w:t>
+            </w:r>
+            <w:r>
+              <w:rPr>
+                <w:noProof/>
+                <w:webHidden/>
+              </w:rPr>
+              <w:fldChar w:fldCharType="end"/>
+            </w:r>
+          </w:hyperlink>
+        </w:p>
+        <w:p>
+          <w:pPr>
+            <w:pStyle w:val="TOC2"/>
+            <w:tabs>
+              <w:tab w:val="right" w:leader="dot" w:pos="9350"/>
+            </w:tabs>
+            <w:rPr>
+              <w:rFonts w:eastAsiaTheme="minorEastAsia"/>
+              <w:b w:val="0"/>
+              <w:bCs w:val="0"/>
+              <w:noProof/>
+              <w:sz w:val="24"/>
+              <w:szCs w:val="24"/>
+            </w:rPr>
+          </w:pPr>
+          <w:hyperlink w:anchor="_Toc61844220" w:history="1">
+            <w:r>
+              <w:rPr>
+                <w:rStyle w:val="Hyperlink"/>
+                <w:noProof/>
+              </w:rPr>
+              <w:t>Driving Adoption</w:t>
+            </w:r>
+            <w:r>
+              <w:rPr>
+                <w:noProof/>
+                <w:webHidden/>
+              </w:rPr>
+              <w:tab/>
+            </w:r>
+            <w:r>
+              <w:rPr>
+                <w:noProof/>
+                <w:webHidden/>
+              </w:rPr>
+              <w:fldChar w:fldCharType="begin"/>
+            </w:r>
+            <w:r>
+              <w:rPr>
+                <w:noProof/>
+                <w:webHidden/>
+              </w:rPr>
+              <w:instrText xml:space="preserve"> PAGEREF _Toc61844220 \h </w:instrText>
+            </w:r>
+            <w:r>
+              <w:rPr>
+                <w:noProof/>
+                <w:webHidden/>
+              </w:rPr>
+            </w:r>
+            <w:r>
+              <w:rPr>
+                <w:noProof/>
+                <w:webHidden/>
+              </w:rPr>
+              <w:fldChar w:fldCharType="separate"/>
+            </w:r>
+            <w:r>
+              <w:rPr>
+                <w:noProof/>
+                <w:webHidden/>
+              </w:rPr>
+              <w:t>5</w:t>
+            </w:r>
+            <w:r>
+              <w:rPr>
+                <w:noProof/>
+                <w:webHidden/>
+              </w:rPr>
+              <w:fldChar w:fldCharType="end"/>
+            </w:r>
+          </w:hyperlink>
+        </w:p>
+        <w:p>
+          <w:pPr>
+            <w:pStyle w:val="TOC1"/>
+            <w:tabs>
+              <w:tab w:val="right" w:leader="dot" w:pos="9350"/>
+            </w:tabs>
+            <w:rPr>
+              <w:rFonts w:eastAsiaTheme="minorEastAsia"/>
+              <w:b w:val="0"/>
+              <w:bCs w:val="0"/>
+              <w:i w:val="0"/>
+              <w:iCs w:val="0"/>
+              <w:noProof/>
+            </w:rPr>
+          </w:pPr>
+          <w:hyperlink w:anchor="_Toc61844221" w:history="1">
+            <w:r>
+              <w:rPr>
+                <w:rStyle w:val="Hyperlink"/>
+                <w:noProof/>
+              </w:rPr>
               <w:t>Bibliography</w:t>
             </w:r>
             <w:r>
@@ -829,7 +1508,7 @@
                 <w:noProof/>
                 <w:webHidden/>
               </w:rPr>
-              <w:instrText xml:space="preserve"> PAGEREF _Toc61793029 \h </w:instrText>
+              <w:instrText xml:space="preserve"> PAGEREF _Toc61844221 \h </w:instrText>
             </w:r>
             <w:r>
               <w:rPr>
@@ -849,7 +1528,7 @@
                 <w:noProof/>
                 <w:webHidden/>
               </w:rPr>
-              <w:t>2</w:t>
+              <w:t>6</w:t>
             </w:r>
             <w:r>
               <w:rPr>
@@ -872,28 +1551,1667 @@
         </w:p>
       </w:sdtContent>
     </w:sdt>
+    <w:p/>
     <w:p>
       <w:r>
         <w:br w:type="page"/>
       </w:r>
     </w:p>
-    <w:bookmarkStart w:id="0" w:name="_Toc61793029" w:displacedByCustomXml="next"/>
+    <w:p>
+      <w:pPr>
+        <w:pStyle w:val="Heading1"/>
+      </w:pPr>
+      <w:bookmarkStart w:id="0" w:name="_Toc61844211"/>
+      <w:r>
+        <w:lastRenderedPageBreak/>
+        <w:t>Abstract</w:t>
+      </w:r>
+      <w:bookmarkEnd w:id="0"/>
+    </w:p>
+    <w:p>
+      <w:r>
+        <w:t>Guarding database credentials, tokens, passwords and other secrets becomes a non-trivial risk when scaling above a single developer.  Securely storing these secrets yet providing a low inertia way for authentication, authorization, and access to use these secrets is key to encouraging developer engagement.</w:t>
+      </w:r>
+    </w:p>
+    <w:p/>
+    <w:p>
+      <w:r>
+        <w:t xml:space="preserve">In previous times, teams would have their own walled garden for their codebase and implementation.  There would also be a high degree of geographic colocation as well as time in role tenure established.  That is no longer the case.  Code bases are shared publicly.  Developers will get onboarded/offboarded more frequently.  Finally, the practice of being able to pass a post-it note with the credentials no longer is viable.  </w:t>
+      </w:r>
+    </w:p>
+    <w:p/>
+    <w:p>
+      <w:r>
+        <w:t xml:space="preserve">This paper will focus on mechanisms to increase the adoption rate and decrease the time to functional.  To do so I will cover several approaches for increasing insight into the environment, demonstrating value, and finally positioning to ensure compliance with the policy of adoption.  I will use a generic reference architecture as illustrative, but the recommendations will be non-implementation specific. </w:t>
+      </w:r>
+    </w:p>
+    <w:p>
+      <w:pPr>
+        <w:rPr>
+          <w:rFonts w:asciiTheme="majorHAnsi" w:eastAsiaTheme="majorEastAsia" w:hAnsiTheme="majorHAnsi" w:cstheme="majorBidi"/>
+          <w:color w:val="2F5496" w:themeColor="accent1" w:themeShade="BF"/>
+          <w:sz w:val="32"/>
+          <w:szCs w:val="32"/>
+        </w:rPr>
+      </w:pPr>
+      <w:r>
+        <w:br w:type="page"/>
+      </w:r>
+    </w:p>
+    <w:p>
+      <w:pPr>
+        <w:pStyle w:val="Heading1"/>
+      </w:pPr>
+      <w:bookmarkStart w:id="1" w:name="_Toc61844212"/>
+      <w:r>
+        <w:lastRenderedPageBreak/>
+        <w:t>Introduction</w:t>
+      </w:r>
+      <w:bookmarkEnd w:id="1"/>
+    </w:p>
+    <w:p>
+      <w:r>
+        <w:t xml:space="preserve">Within the IT world, organizations have had secrets to manage since the beginning.  The security posture was often of relying on impermeable security moats that allowed access outside of the proscribed team.  This paradigm does not work any longer.  Attackers are themselves embracing methodologies that enable their speed to market to rival cutting edge companies.  The blending of private/public requires that the impermeable become permeable to allow for speed and efficiency.  Code is now running on public hardware, </w:t>
+      </w:r>
+      <w:r>
+        <w:t>infrastructure itself is implemented as code so it comes and goes with the execution of a few instructions.  Developers are onboarded and then offboarded at a quicker and quicker pace.  The geographic realities of remote workers and non-</w:t>
+      </w:r>
+      <w:r>
+        <w:t>collocated</w:t>
+      </w:r>
+      <w:r>
+        <w:t xml:space="preserve"> offices have stymied the ability for in person credential sharing.</w:t>
+      </w:r>
+    </w:p>
+    <w:p/>
+    <w:p>
+      <w:r>
+        <w:t xml:space="preserve">All of which has yielded a healthy adoption of creating a centralized secret management solution to handle authentication, authorization, and access.  These solutions help to prevent operational blindness, product sprawl, and developer privilege abuse but only work to the degree they are adopted.  </w:t>
+      </w:r>
+    </w:p>
+    <w:p/>
+    <w:p>
+      <w:r>
+        <w:t xml:space="preserve">In the following sections I will lay out a reference architecture strictly for illustrative purposes to use in describing mechanisms to implement that will help better drive adoption.  These mechanisms will be targeted for the reference architecture but will also be generic enough that with minimal </w:t>
+      </w:r>
+      <w:r>
+        <w:t>cognitive load should translate to any modern architecture.</w:t>
+      </w:r>
+    </w:p>
+    <w:p>
+      <w:pPr>
+        <w:pStyle w:val="Heading1"/>
+      </w:pPr>
+      <w:bookmarkStart w:id="2" w:name="_Toc61844213"/>
+      <w:r>
+        <w:t>Scenario and Overview</w:t>
+      </w:r>
+      <w:bookmarkEnd w:id="2"/>
+    </w:p>
+    <w:p>
+      <w:pPr>
+        <w:pStyle w:val="Quote"/>
+      </w:pPr>
+      <w:r>
+        <w:t>“</w:t>
+      </w:r>
+      <w:r>
+        <w:t>Under the right circumstances, groups are remarkably intelligent.</w:t>
+      </w:r>
+      <w:r>
+        <w:t xml:space="preserve">” – James </w:t>
+      </w:r>
+      <w:proofErr w:type="spellStart"/>
+      <w:r>
+        <w:t>Surowiecki</w:t>
+      </w:r>
+      <w:proofErr w:type="spellEnd"/>
+      <w:r>
+        <w:t xml:space="preserve"> </w:t>
+      </w:r>
+    </w:p>
+    <w:p/>
+    <w:p>
+      <w:pPr>
+        <w:pStyle w:val="Heading2"/>
+      </w:pPr>
+      <w:bookmarkStart w:id="3" w:name="_Toc61844214"/>
+      <w:r>
+        <w:t>Reliance on Wisdom of the Crowd</w:t>
+      </w:r>
+      <w:bookmarkEnd w:id="3"/>
+    </w:p>
+    <w:p>
+      <w:r>
+        <w:t>For selecting our reference architecture as well as guidance for selecting your own architecture to implement, I strongly recommend the “Wisdom of the Crowd” approach is taken.  This approach assumes that best practices will emerge from a sufficiently large population.  Good ideas will be noticed and socialized.  Bad ideas will also be noticed and dropped.</w:t>
+      </w:r>
+      <w:sdt>
+        <w:sdtPr>
+          <w:id w:val="-604265829"/>
+          <w:citation/>
+        </w:sdtPr>
+        <w:sdtContent>
+          <w:r>
+            <w:fldChar w:fldCharType="begin"/>
+          </w:r>
+          <w:r>
+            <w:instrText xml:space="preserve"> CITATION Sur05 \l 1033 </w:instrText>
+          </w:r>
+          <w:r>
+            <w:fldChar w:fldCharType="separate"/>
+          </w:r>
+          <w:r>
+            <w:rPr>
+              <w:noProof/>
+            </w:rPr>
+            <w:t xml:space="preserve"> (Surowiecki, 2005)</w:t>
+          </w:r>
+          <w:r>
+            <w:fldChar w:fldCharType="end"/>
+          </w:r>
+        </w:sdtContent>
+      </w:sdt>
+      <w:r>
+        <w:t xml:space="preserve">  </w:t>
+      </w:r>
+    </w:p>
+    <w:p/>
+    <w:p>
+      <w:r>
+        <w:t xml:space="preserve">This benefits the enterprise primarily in the reduction of cost for doing their own research.  Not only in cost of computing resources but more importantly in </w:t>
+      </w:r>
+      <w:r>
+        <w:t xml:space="preserve">utilizing sufficient numbers of man hours in evaluating the research to decide about proceeding further.  In the case where an idea is researched but ultimately found to be lacking this cost has very little return on value.  </w:t>
+      </w:r>
+    </w:p>
+    <w:p/>
+    <w:p>
+      <w:r>
+        <w:t>A more generalize benefit is that by adopting broadly accepted toolsets and processes the underlying standardizations allow for a flexibility in the solution.  A custom implementation of a highly tuned installation w</w:t>
+      </w:r>
+      <w:r>
+        <w:t xml:space="preserve">ill show greater </w:t>
+      </w:r>
+      <w:proofErr w:type="gramStart"/>
+      <w:r>
+        <w:t>short term</w:t>
+      </w:r>
+      <w:proofErr w:type="gramEnd"/>
+      <w:r>
+        <w:t xml:space="preserve"> performance but would in the long term require the enterprise to limit any tools selected to a smaller subset of choices.</w:t>
+      </w:r>
+    </w:p>
+    <w:p/>
+    <w:p>
+      <w:r>
+        <w:t>Finally, by using solutions that have a large userbase the enterprise enables themselves to select future employees from a much larger pool of potential applicants.  In doing so this reduces the human constraint for ramping up capacity and throughput.</w:t>
+      </w:r>
+      <w:r>
+        <w:t xml:space="preserve"> </w:t>
+      </w:r>
+      <w:r>
+        <w:t xml:space="preserve"> </w:t>
+      </w:r>
+    </w:p>
+    <w:p/>
+    <w:p>
+      <w:r>
+        <w:t>In short, outsourcing the research saves the enterprise resources, the results can be trusted due to the aligned interests of all involved, and the solution</w:t>
+      </w:r>
+      <w:r>
+        <w:t xml:space="preserve"> will likely enable more flexibility in resource and tool selection.</w:t>
+      </w:r>
+    </w:p>
+    <w:p/>
+    <w:p>
+      <w:pPr>
+        <w:pStyle w:val="Heading2"/>
+      </w:pPr>
+      <w:bookmarkStart w:id="4" w:name="_Toc61844215"/>
+      <w:r>
+        <w:t xml:space="preserve">What Is </w:t>
+      </w:r>
+      <w:proofErr w:type="gramStart"/>
+      <w:r>
+        <w:t>In</w:t>
+      </w:r>
+      <w:proofErr w:type="gramEnd"/>
+      <w:r>
+        <w:t xml:space="preserve"> Scope?</w:t>
+      </w:r>
+      <w:bookmarkEnd w:id="4"/>
+    </w:p>
+    <w:p>
+      <w:pPr>
+        <w:rPr>
+          <w:rFonts w:eastAsia="Times New Roman" w:cs="Times New Roman"/>
+        </w:rPr>
+      </w:pPr>
+      <w:r>
+        <w:t>Secrets within this frame of reference</w:t>
+      </w:r>
+      <w:r>
+        <w:t xml:space="preserve"> is anything that you want to control </w:t>
+      </w:r>
+      <w:r>
+        <w:rPr>
+          <w:rFonts w:eastAsia="Times New Roman" w:cs="Times New Roman"/>
+        </w:rPr>
+        <w:t>securely store and tightly control access to tokens, passwords, certificates, and encryption keys for protecting machines, applications, and sensitive data</w:t>
+      </w:r>
+      <w:r>
+        <w:rPr>
+          <w:rFonts w:eastAsia="Times New Roman" w:cs="Times New Roman"/>
+        </w:rPr>
+        <w:t>.</w:t>
+      </w:r>
+      <w:sdt>
+        <w:sdtPr>
+          <w:rPr>
+            <w:rFonts w:eastAsia="Times New Roman" w:cs="Times New Roman"/>
+          </w:rPr>
+          <w:id w:val="-1260065958"/>
+          <w:citation/>
+        </w:sdtPr>
+        <w:sdtContent>
+          <w:r>
+            <w:rPr>
+              <w:rFonts w:eastAsia="Times New Roman" w:cs="Times New Roman"/>
+            </w:rPr>
+            <w:fldChar w:fldCharType="begin"/>
+          </w:r>
+          <w:r>
+            <w:rPr>
+              <w:rFonts w:eastAsia="Times New Roman" w:cs="Times New Roman"/>
+            </w:rPr>
+            <w:instrText xml:space="preserve"> CITATION Has21 \l 1033 </w:instrText>
+          </w:r>
+          <w:r>
+            <w:rPr>
+              <w:rFonts w:eastAsia="Times New Roman" w:cs="Times New Roman"/>
+            </w:rPr>
+            <w:fldChar w:fldCharType="separate"/>
+          </w:r>
+          <w:r>
+            <w:rPr>
+              <w:rFonts w:eastAsia="Times New Roman" w:cs="Times New Roman"/>
+              <w:noProof/>
+            </w:rPr>
+            <w:t xml:space="preserve"> </w:t>
+          </w:r>
+          <w:r>
+            <w:rPr>
+              <w:rFonts w:eastAsia="Times New Roman" w:cs="Times New Roman"/>
+              <w:noProof/>
+            </w:rPr>
+            <w:t>(Hashicorp, 2020)</w:t>
+          </w:r>
+          <w:r>
+            <w:rPr>
+              <w:rFonts w:eastAsia="Times New Roman" w:cs="Times New Roman"/>
+            </w:rPr>
+            <w:fldChar w:fldCharType="end"/>
+          </w:r>
+        </w:sdtContent>
+      </w:sdt>
+      <w:r>
+        <w:rPr>
+          <w:rFonts w:eastAsia="Times New Roman" w:cs="Times New Roman"/>
+        </w:rPr>
+        <w:t xml:space="preserve">  Generally, these are things where the enterprise would suffer greatly if an attacker could where to utilize in further their goals. </w:t>
+      </w:r>
+    </w:p>
+    <w:p/>
+    <w:p>
+      <w:pPr>
+        <w:pStyle w:val="Heading2"/>
+      </w:pPr>
+      <w:bookmarkStart w:id="5" w:name="_Toc61844216"/>
+      <w:r>
+        <w:t>Reference Architecture</w:t>
+      </w:r>
+      <w:bookmarkEnd w:id="5"/>
+    </w:p>
+    <w:p>
+      <w:r>
+        <w:t xml:space="preserve">For the focus of this </w:t>
+      </w:r>
+      <w:r>
+        <w:t>paper,</w:t>
+      </w:r>
+      <w:r>
+        <w:t xml:space="preserve"> we are embracing a cloud native architecture that has implemented a modern CI/CD pipeline.  DevOps principles are utilized to create an application that implements as much of the 12 Factor App framework.</w:t>
+      </w:r>
+      <w:r>
+        <w:t xml:space="preserve">  I’ll define those concepts but many of them are standards now.</w:t>
+      </w:r>
+    </w:p>
+    <w:p>
+      <w:pPr>
+        <w:pStyle w:val="Heading3"/>
+      </w:pPr>
+    </w:p>
+    <w:p>
+      <w:r>
+        <w:drawing>
+          <wp:inline distT="0" distB="0" distL="0" distR="0" wp14:anchorId="47F54D13" wp14:editId="289AAD78">
+            <wp:extent cx="3895344" cy="3025550"/>
+            <wp:effectExtent l="0" t="0" r="3810" b="0"/>
+            <wp:docPr id="5" name="Picture 5" descr="Architectual diagram for cloud native application that will be referenced."/>
+            <wp:cNvGraphicFramePr>
+              <a:graphicFrameLocks xmlns:a="http://schemas.openxmlformats.org/drawingml/2006/main" noChangeAspect="1"/>
+            </wp:cNvGraphicFramePr>
+            <a:graphic xmlns:a="http://schemas.openxmlformats.org/drawingml/2006/main">
+              <a:graphicData uri="http://schemas.openxmlformats.org/drawingml/2006/picture">
+                <pic:pic xmlns:pic="http://schemas.openxmlformats.org/drawingml/2006/picture">
+                  <pic:nvPicPr>
+                    <pic:cNvPr id="2" name="Picture 2" descr="Architectual diagram for cloud native application that will be referenced."/>
+                    <pic:cNvPicPr/>
+                  </pic:nvPicPr>
+                  <pic:blipFill>
+                    <a:blip r:embed="rId7"/>
+                    <a:stretch>
+                      <a:fillRect/>
+                    </a:stretch>
+                  </pic:blipFill>
+                  <pic:spPr>
+                    <a:xfrm>
+                      <a:off x="0" y="0"/>
+                      <a:ext cx="3908115" cy="3035469"/>
+                    </a:xfrm>
+                    <a:prstGeom prst="rect">
+                      <a:avLst/>
+                    </a:prstGeom>
+                  </pic:spPr>
+                </pic:pic>
+              </a:graphicData>
+            </a:graphic>
+          </wp:inline>
+        </w:drawing>
+      </w:r>
+    </w:p>
+    <w:p>
+      <w:pPr>
+        <w:pStyle w:val="Caption"/>
+      </w:pPr>
+      <w:r>
+        <w:t xml:space="preserve">Figure </w:t>
+      </w:r>
+      <w:fldSimple w:instr=" SEQ Figure \* ARABIC ">
+        <w:r>
+          <w:rPr>
+            <w:noProof/>
+          </w:rPr>
+          <w:t>1</w:t>
+        </w:r>
+      </w:fldSimple>
+      <w:r>
+        <w:t xml:space="preserve"> - Sample </w:t>
+      </w:r>
+      <w:proofErr w:type="spellStart"/>
+      <w:r>
+        <w:t>Architectual</w:t>
+      </w:r>
+      <w:proofErr w:type="spellEnd"/>
+      <w:r>
+        <w:t xml:space="preserve"> Diagram - (Canty, 2019)</w:t>
+      </w:r>
+    </w:p>
+    <w:p/>
+    <w:p>
+      <w:pPr>
+        <w:pStyle w:val="Heading3"/>
+      </w:pPr>
+      <w:bookmarkStart w:id="6" w:name="_Toc61844217"/>
+      <w:r>
+        <w:t>Cloud Native Architecture</w:t>
+      </w:r>
+      <w:bookmarkEnd w:id="6"/>
+    </w:p>
+    <w:p>
+      <w:r>
+        <w:t xml:space="preserve">Our reference architecture will be using Google as the cloud provider.  It will rely on network controls to enforce security borders.  Infrastructure as Code will be used to dynamically build, </w:t>
+      </w:r>
+      <w:r>
+        <w:lastRenderedPageBreak/>
+        <w:t>utilize, and tear down infrastructure.  What is actually running at the application is not needed for our purposes, only that some generic artifact is created and will be secure.</w:t>
+      </w:r>
+      <w:r>
+        <w:t xml:space="preserve">  The secrets and config values should fall in line with the goals of the 12 Factor App manifesto of removing them from source code and abstracting them out as environmental.</w:t>
+      </w:r>
+      <w:sdt>
+        <w:sdtPr>
+          <w:id w:val="1884907790"/>
+          <w:citation/>
+        </w:sdtPr>
+        <w:sdtContent>
+          <w:r>
+            <w:fldChar w:fldCharType="begin"/>
+          </w:r>
+          <w:r>
+            <w:instrText xml:space="preserve"> CITATION Ada17 \l 1033 </w:instrText>
+          </w:r>
+          <w:r>
+            <w:fldChar w:fldCharType="separate"/>
+          </w:r>
+          <w:r>
+            <w:rPr>
+              <w:noProof/>
+            </w:rPr>
+            <w:t xml:space="preserve"> (Wiggins, 2017)</w:t>
+          </w:r>
+          <w:r>
+            <w:fldChar w:fldCharType="end"/>
+          </w:r>
+        </w:sdtContent>
+      </w:sdt>
+    </w:p>
+    <w:p/>
+    <w:p>
+      <w:pPr>
+        <w:pStyle w:val="Heading3"/>
+      </w:pPr>
+      <w:bookmarkStart w:id="7" w:name="_Toc61844218"/>
+      <w:r>
+        <w:t>Continuous Integration/Continuous Deployment Pipeline</w:t>
+      </w:r>
+      <w:bookmarkEnd w:id="7"/>
+    </w:p>
+    <w:p>
+      <w:r>
+        <w:t>The transformation from source code to production artifact will have several steps and transformations to undergo.</w:t>
+      </w:r>
+      <w:r>
+        <w:t xml:space="preserve">  This collection of process and the tools used to implement them require setup effort but for this purpose we will treat it as a monolithic single process.</w:t>
+      </w:r>
+      <w:r>
+        <w:t xml:space="preserve">  The component steps generally can be summarized as follows:</w:t>
+      </w:r>
+    </w:p>
+    <w:p>
+      <w:pPr>
+        <w:keepNext/>
+      </w:pPr>
+      <w:r>
+        <w:rPr>
+          <w:rFonts w:ascii="Times New Roman" w:eastAsia="Times New Roman" w:hAnsi="Times New Roman" w:cs="Times New Roman"/>
+        </w:rPr>
+        <w:fldChar w:fldCharType="begin"/>
+      </w:r>
+      <w:r>
+        <w:rPr>
+          <w:rFonts w:ascii="Times New Roman" w:eastAsia="Times New Roman" w:hAnsi="Times New Roman" w:cs="Times New Roman"/>
+        </w:rPr>
+        <w:instrText xml:space="preserve"> INCLUDEPICTURE "https://www.plutora.com/wp-content/uploads/2019/03/cicd-pipeline-1024x355.png" \* MERGEFORMATINET </w:instrText>
+      </w:r>
+      <w:r>
+        <w:rPr>
+          <w:rFonts w:ascii="Times New Roman" w:eastAsia="Times New Roman" w:hAnsi="Times New Roman" w:cs="Times New Roman"/>
+        </w:rPr>
+        <w:fldChar w:fldCharType="separate"/>
+      </w:r>
+      <w:r>
+        <w:rPr>
+          <w:rFonts w:ascii="Times New Roman" w:eastAsia="Times New Roman" w:hAnsi="Times New Roman" w:cs="Times New Roman"/>
+          <w:noProof/>
+        </w:rPr>
+        <w:drawing>
+          <wp:inline distT="0" distB="0" distL="0" distR="0" wp14:anchorId="1C70B4A4" wp14:editId="51DDDFB9">
+            <wp:extent cx="5605272" cy="1943281"/>
+            <wp:effectExtent l="0" t="0" r="0" b="0"/>
+            <wp:docPr id="1" name="Picture 1" descr="Flow diagram of generic ci/cd pipeline"/>
+            <wp:cNvGraphicFramePr>
+              <a:graphicFrameLocks xmlns:a="http://schemas.openxmlformats.org/drawingml/2006/main" noChangeAspect="1"/>
+            </wp:cNvGraphicFramePr>
+            <a:graphic xmlns:a="http://schemas.openxmlformats.org/drawingml/2006/main">
+              <a:graphicData uri="http://schemas.openxmlformats.org/drawingml/2006/picture">
+                <pic:pic xmlns:pic="http://schemas.openxmlformats.org/drawingml/2006/picture">
+                  <pic:nvPicPr>
+                    <pic:cNvPr id="1" name="Picture 1" descr="Flow diagram of generic ci/cd pipeline"/>
+                    <pic:cNvPicPr>
+                      <a:picLocks noChangeAspect="1" noChangeArrowheads="1"/>
+                    </pic:cNvPicPr>
+                  </pic:nvPicPr>
+                  <pic:blipFill>
+                    <a:blip r:embed="rId8">
+                      <a:extLst>
+                        <a:ext uri="{28A0092B-C50C-407E-A947-70E740481C1C}">
+                          <a14:useLocalDpi xmlns:a14="http://schemas.microsoft.com/office/drawing/2010/main" val="0"/>
+                        </a:ext>
+                      </a:extLst>
+                    </a:blip>
+                    <a:srcRect/>
+                    <a:stretch>
+                      <a:fillRect/>
+                    </a:stretch>
+                  </pic:blipFill>
+                  <pic:spPr bwMode="auto">
+                    <a:xfrm>
+                      <a:off x="0" y="0"/>
+                      <a:ext cx="5642747" cy="1956273"/>
+                    </a:xfrm>
+                    <a:prstGeom prst="rect">
+                      <a:avLst/>
+                    </a:prstGeom>
+                    <a:noFill/>
+                    <a:ln>
+                      <a:noFill/>
+                    </a:ln>
+                  </pic:spPr>
+                </pic:pic>
+              </a:graphicData>
+            </a:graphic>
+          </wp:inline>
+        </w:drawing>
+      </w:r>
+      <w:r>
+        <w:rPr>
+          <w:rFonts w:ascii="Times New Roman" w:eastAsia="Times New Roman" w:hAnsi="Times New Roman" w:cs="Times New Roman"/>
+        </w:rPr>
+        <w:fldChar w:fldCharType="end"/>
+      </w:r>
+    </w:p>
+    <w:p>
+      <w:pPr>
+        <w:pStyle w:val="Caption"/>
+        <w:rPr>
+          <w:rFonts w:ascii="Times New Roman" w:eastAsia="Times New Roman" w:hAnsi="Times New Roman" w:cs="Times New Roman"/>
+        </w:rPr>
+      </w:pPr>
+      <w:r>
+        <w:t xml:space="preserve">Figure </w:t>
+      </w:r>
+      <w:fldSimple w:instr=" SEQ Figure \* ARABIC ">
+        <w:r>
+          <w:rPr>
+            <w:noProof/>
+          </w:rPr>
+          <w:t>2</w:t>
+        </w:r>
+      </w:fldSimple>
+      <w:r>
+        <w:t xml:space="preserve"> - CI/CD pipeline abstraction -</w:t>
+      </w:r>
+      <w:r>
+        <w:t xml:space="preserve"> (Simmons, n.d.)</w:t>
+      </w:r>
+    </w:p>
+    <w:p>
+      <w:pPr>
+        <w:pStyle w:val="Heading3"/>
+      </w:pPr>
+      <w:bookmarkStart w:id="8" w:name="_Toc61844219"/>
+      <w:proofErr w:type="spellStart"/>
+      <w:r>
+        <w:t>Devops</w:t>
+      </w:r>
+      <w:proofErr w:type="spellEnd"/>
+      <w:r>
+        <w:t xml:space="preserve"> and </w:t>
+      </w:r>
+      <w:proofErr w:type="spellStart"/>
+      <w:r>
+        <w:t>DevSecOps</w:t>
+      </w:r>
+      <w:bookmarkEnd w:id="8"/>
+      <w:proofErr w:type="spellEnd"/>
+    </w:p>
+    <w:p>
+      <w:r>
+        <w:t xml:space="preserve">The original paradigm of DevOps has been </w:t>
+      </w:r>
+      <w:r>
+        <w:t xml:space="preserve">expanded into sometimes being referred to as </w:t>
+      </w:r>
+      <w:proofErr w:type="spellStart"/>
+      <w:r>
+        <w:t>DevSecOps</w:t>
+      </w:r>
+      <w:proofErr w:type="spellEnd"/>
+      <w:r>
+        <w:t xml:space="preserve"> to highlight incorporating security in as well.  </w:t>
+      </w:r>
+      <w:r>
+        <w:t>The focus for our purposes is the quick release cycle that leverages automation of the software development lifecycle and production monitoring and deployment.</w:t>
+      </w:r>
+      <w:sdt>
+        <w:sdtPr>
+          <w:id w:val="4255278"/>
+          <w:citation/>
+        </w:sdtPr>
+        <w:sdtContent>
+          <w:r>
+            <w:fldChar w:fldCharType="begin"/>
+          </w:r>
+          <w:r>
+            <w:instrText xml:space="preserve"> CITATION For181 \l 1033 </w:instrText>
+          </w:r>
+          <w:r>
+            <w:fldChar w:fldCharType="separate"/>
+          </w:r>
+          <w:r>
+            <w:rPr>
+              <w:noProof/>
+            </w:rPr>
+            <w:t xml:space="preserve"> (Forsgren, Humble, &amp; Kim, 2018)</w:t>
+          </w:r>
+          <w:r>
+            <w:fldChar w:fldCharType="end"/>
+          </w:r>
+        </w:sdtContent>
+      </w:sdt>
+      <w:r>
+        <w:t xml:space="preserve"> </w:t>
+      </w:r>
+    </w:p>
+    <w:p/>
+    <w:p>
+      <w:pPr>
+        <w:pStyle w:val="Heading2"/>
+      </w:pPr>
+      <w:bookmarkStart w:id="9" w:name="_Toc61844220"/>
+      <w:r>
+        <w:t>Driving Adoption</w:t>
+      </w:r>
+      <w:bookmarkEnd w:id="9"/>
+    </w:p>
+    <w:p>
+      <w:r>
+        <w:rPr>
+          <w:highlight w:val="yellow"/>
+        </w:rPr>
+        <w:t>Still trying to identify how to pivot from describing the environment to nuts and bolts driving uptake.  I know I want to speak to how to monitor code, monitor commits, communicate back to developers when a secret is found in code, and how to track over time.  Just can’t get it to work yet.</w:t>
+      </w:r>
+    </w:p>
+    <w:p/>
+    <w:p>
+      <w:pPr>
+        <w:rPr>
+          <w:rFonts w:ascii="Times New Roman" w:eastAsia="Times New Roman" w:hAnsi="Times New Roman" w:cs="Times New Roman"/>
+        </w:rPr>
+      </w:pPr>
+      <w:r>
+        <w:rPr>
+          <w:rFonts w:ascii="Arial" w:eastAsia="Times New Roman" w:hAnsi="Arial" w:cs="Arial"/>
+          <w:color w:val="000000"/>
+          <w:sz w:val="21"/>
+          <w:szCs w:val="21"/>
+          <w:shd w:val="clear" w:color="auto" w:fill="FFFFFF"/>
+        </w:rPr>
+        <w:t xml:space="preserve">Lorem ipsum dolor sit </w:t>
+      </w:r>
+      <w:proofErr w:type="spellStart"/>
+      <w:r>
+        <w:rPr>
+          <w:rFonts w:ascii="Arial" w:eastAsia="Times New Roman" w:hAnsi="Arial" w:cs="Arial"/>
+          <w:color w:val="000000"/>
+          <w:sz w:val="21"/>
+          <w:szCs w:val="21"/>
+          <w:shd w:val="clear" w:color="auto" w:fill="FFFFFF"/>
+        </w:rPr>
+        <w:t>amet</w:t>
+      </w:r>
+      <w:proofErr w:type="spellEnd"/>
+      <w:r>
+        <w:rPr>
+          <w:rFonts w:ascii="Arial" w:eastAsia="Times New Roman" w:hAnsi="Arial" w:cs="Arial"/>
+          <w:color w:val="000000"/>
+          <w:sz w:val="21"/>
+          <w:szCs w:val="21"/>
+          <w:shd w:val="clear" w:color="auto" w:fill="FFFFFF"/>
+        </w:rPr>
+        <w:t xml:space="preserve">, </w:t>
+      </w:r>
+      <w:proofErr w:type="spellStart"/>
+      <w:r>
+        <w:rPr>
+          <w:rFonts w:ascii="Arial" w:eastAsia="Times New Roman" w:hAnsi="Arial" w:cs="Arial"/>
+          <w:color w:val="000000"/>
+          <w:sz w:val="21"/>
+          <w:szCs w:val="21"/>
+          <w:shd w:val="clear" w:color="auto" w:fill="FFFFFF"/>
+        </w:rPr>
+        <w:t>consectetur</w:t>
+      </w:r>
+      <w:proofErr w:type="spellEnd"/>
+      <w:r>
+        <w:rPr>
+          <w:rFonts w:ascii="Arial" w:eastAsia="Times New Roman" w:hAnsi="Arial" w:cs="Arial"/>
+          <w:color w:val="000000"/>
+          <w:sz w:val="21"/>
+          <w:szCs w:val="21"/>
+          <w:shd w:val="clear" w:color="auto" w:fill="FFFFFF"/>
+        </w:rPr>
+        <w:t xml:space="preserve"> </w:t>
+      </w:r>
+      <w:proofErr w:type="spellStart"/>
+      <w:r>
+        <w:rPr>
+          <w:rFonts w:ascii="Arial" w:eastAsia="Times New Roman" w:hAnsi="Arial" w:cs="Arial"/>
+          <w:color w:val="000000"/>
+          <w:sz w:val="21"/>
+          <w:szCs w:val="21"/>
+          <w:shd w:val="clear" w:color="auto" w:fill="FFFFFF"/>
+        </w:rPr>
+        <w:t>adipiscing</w:t>
+      </w:r>
+      <w:proofErr w:type="spellEnd"/>
+      <w:r>
+        <w:rPr>
+          <w:rFonts w:ascii="Arial" w:eastAsia="Times New Roman" w:hAnsi="Arial" w:cs="Arial"/>
+          <w:color w:val="000000"/>
+          <w:sz w:val="21"/>
+          <w:szCs w:val="21"/>
+          <w:shd w:val="clear" w:color="auto" w:fill="FFFFFF"/>
+        </w:rPr>
+        <w:t xml:space="preserve"> </w:t>
+      </w:r>
+      <w:proofErr w:type="spellStart"/>
+      <w:r>
+        <w:rPr>
+          <w:rFonts w:ascii="Arial" w:eastAsia="Times New Roman" w:hAnsi="Arial" w:cs="Arial"/>
+          <w:color w:val="000000"/>
+          <w:sz w:val="21"/>
+          <w:szCs w:val="21"/>
+          <w:shd w:val="clear" w:color="auto" w:fill="FFFFFF"/>
+        </w:rPr>
+        <w:t>elit</w:t>
+      </w:r>
+      <w:proofErr w:type="spellEnd"/>
+      <w:r>
+        <w:rPr>
+          <w:rFonts w:ascii="Arial" w:eastAsia="Times New Roman" w:hAnsi="Arial" w:cs="Arial"/>
+          <w:color w:val="000000"/>
+          <w:sz w:val="21"/>
+          <w:szCs w:val="21"/>
+          <w:shd w:val="clear" w:color="auto" w:fill="FFFFFF"/>
+        </w:rPr>
+        <w:t xml:space="preserve">, sed do </w:t>
+      </w:r>
+      <w:proofErr w:type="spellStart"/>
+      <w:r>
+        <w:rPr>
+          <w:rFonts w:ascii="Arial" w:eastAsia="Times New Roman" w:hAnsi="Arial" w:cs="Arial"/>
+          <w:color w:val="000000"/>
+          <w:sz w:val="21"/>
+          <w:szCs w:val="21"/>
+          <w:shd w:val="clear" w:color="auto" w:fill="FFFFFF"/>
+        </w:rPr>
+        <w:t>eiusmod</w:t>
+      </w:r>
+      <w:proofErr w:type="spellEnd"/>
+      <w:r>
+        <w:rPr>
+          <w:rFonts w:ascii="Arial" w:eastAsia="Times New Roman" w:hAnsi="Arial" w:cs="Arial"/>
+          <w:color w:val="000000"/>
+          <w:sz w:val="21"/>
+          <w:szCs w:val="21"/>
+          <w:shd w:val="clear" w:color="auto" w:fill="FFFFFF"/>
+        </w:rPr>
+        <w:t xml:space="preserve"> </w:t>
+      </w:r>
+      <w:proofErr w:type="spellStart"/>
+      <w:r>
+        <w:rPr>
+          <w:rFonts w:ascii="Arial" w:eastAsia="Times New Roman" w:hAnsi="Arial" w:cs="Arial"/>
+          <w:color w:val="000000"/>
+          <w:sz w:val="21"/>
+          <w:szCs w:val="21"/>
+          <w:shd w:val="clear" w:color="auto" w:fill="FFFFFF"/>
+        </w:rPr>
+        <w:t>tempor</w:t>
+      </w:r>
+      <w:proofErr w:type="spellEnd"/>
+      <w:r>
+        <w:rPr>
+          <w:rFonts w:ascii="Arial" w:eastAsia="Times New Roman" w:hAnsi="Arial" w:cs="Arial"/>
+          <w:color w:val="000000"/>
+          <w:sz w:val="21"/>
+          <w:szCs w:val="21"/>
+          <w:shd w:val="clear" w:color="auto" w:fill="FFFFFF"/>
+        </w:rPr>
+        <w:t xml:space="preserve"> </w:t>
+      </w:r>
+      <w:proofErr w:type="spellStart"/>
+      <w:r>
+        <w:rPr>
+          <w:rFonts w:ascii="Arial" w:eastAsia="Times New Roman" w:hAnsi="Arial" w:cs="Arial"/>
+          <w:color w:val="000000"/>
+          <w:sz w:val="21"/>
+          <w:szCs w:val="21"/>
+          <w:shd w:val="clear" w:color="auto" w:fill="FFFFFF"/>
+        </w:rPr>
+        <w:t>incididunt</w:t>
+      </w:r>
+      <w:proofErr w:type="spellEnd"/>
+      <w:r>
+        <w:rPr>
+          <w:rFonts w:ascii="Arial" w:eastAsia="Times New Roman" w:hAnsi="Arial" w:cs="Arial"/>
+          <w:color w:val="000000"/>
+          <w:sz w:val="21"/>
+          <w:szCs w:val="21"/>
+          <w:shd w:val="clear" w:color="auto" w:fill="FFFFFF"/>
+        </w:rPr>
+        <w:t xml:space="preserve"> </w:t>
+      </w:r>
+      <w:proofErr w:type="spellStart"/>
+      <w:r>
+        <w:rPr>
+          <w:rFonts w:ascii="Arial" w:eastAsia="Times New Roman" w:hAnsi="Arial" w:cs="Arial"/>
+          <w:color w:val="000000"/>
+          <w:sz w:val="21"/>
+          <w:szCs w:val="21"/>
+          <w:shd w:val="clear" w:color="auto" w:fill="FFFFFF"/>
+        </w:rPr>
+        <w:t>ut</w:t>
+      </w:r>
+      <w:proofErr w:type="spellEnd"/>
+      <w:r>
+        <w:rPr>
+          <w:rFonts w:ascii="Arial" w:eastAsia="Times New Roman" w:hAnsi="Arial" w:cs="Arial"/>
+          <w:color w:val="000000"/>
+          <w:sz w:val="21"/>
+          <w:szCs w:val="21"/>
+          <w:shd w:val="clear" w:color="auto" w:fill="FFFFFF"/>
+        </w:rPr>
+        <w:t xml:space="preserve"> </w:t>
+      </w:r>
+      <w:proofErr w:type="spellStart"/>
+      <w:r>
+        <w:rPr>
+          <w:rFonts w:ascii="Arial" w:eastAsia="Times New Roman" w:hAnsi="Arial" w:cs="Arial"/>
+          <w:color w:val="000000"/>
+          <w:sz w:val="21"/>
+          <w:szCs w:val="21"/>
+          <w:shd w:val="clear" w:color="auto" w:fill="FFFFFF"/>
+        </w:rPr>
+        <w:t>labore</w:t>
+      </w:r>
+      <w:proofErr w:type="spellEnd"/>
+      <w:r>
+        <w:rPr>
+          <w:rFonts w:ascii="Arial" w:eastAsia="Times New Roman" w:hAnsi="Arial" w:cs="Arial"/>
+          <w:color w:val="000000"/>
+          <w:sz w:val="21"/>
+          <w:szCs w:val="21"/>
+          <w:shd w:val="clear" w:color="auto" w:fill="FFFFFF"/>
+        </w:rPr>
+        <w:t xml:space="preserve"> et dolore magna </w:t>
+      </w:r>
+      <w:proofErr w:type="spellStart"/>
+      <w:r>
+        <w:rPr>
+          <w:rFonts w:ascii="Arial" w:eastAsia="Times New Roman" w:hAnsi="Arial" w:cs="Arial"/>
+          <w:color w:val="000000"/>
+          <w:sz w:val="21"/>
+          <w:szCs w:val="21"/>
+          <w:shd w:val="clear" w:color="auto" w:fill="FFFFFF"/>
+        </w:rPr>
+        <w:t>aliqua</w:t>
+      </w:r>
+      <w:proofErr w:type="spellEnd"/>
+      <w:r>
+        <w:rPr>
+          <w:rFonts w:ascii="Arial" w:eastAsia="Times New Roman" w:hAnsi="Arial" w:cs="Arial"/>
+          <w:color w:val="000000"/>
+          <w:sz w:val="21"/>
+          <w:szCs w:val="21"/>
+          <w:shd w:val="clear" w:color="auto" w:fill="FFFFFF"/>
+        </w:rPr>
+        <w:t xml:space="preserve">. Ut </w:t>
+      </w:r>
+      <w:proofErr w:type="spellStart"/>
+      <w:r>
+        <w:rPr>
+          <w:rFonts w:ascii="Arial" w:eastAsia="Times New Roman" w:hAnsi="Arial" w:cs="Arial"/>
+          <w:color w:val="000000"/>
+          <w:sz w:val="21"/>
+          <w:szCs w:val="21"/>
+          <w:shd w:val="clear" w:color="auto" w:fill="FFFFFF"/>
+        </w:rPr>
+        <w:t>enim</w:t>
+      </w:r>
+      <w:proofErr w:type="spellEnd"/>
+      <w:r>
+        <w:rPr>
+          <w:rFonts w:ascii="Arial" w:eastAsia="Times New Roman" w:hAnsi="Arial" w:cs="Arial"/>
+          <w:color w:val="000000"/>
+          <w:sz w:val="21"/>
+          <w:szCs w:val="21"/>
+          <w:shd w:val="clear" w:color="auto" w:fill="FFFFFF"/>
+        </w:rPr>
+        <w:t xml:space="preserve"> ad minim </w:t>
+      </w:r>
+      <w:proofErr w:type="spellStart"/>
+      <w:r>
+        <w:rPr>
+          <w:rFonts w:ascii="Arial" w:eastAsia="Times New Roman" w:hAnsi="Arial" w:cs="Arial"/>
+          <w:color w:val="000000"/>
+          <w:sz w:val="21"/>
+          <w:szCs w:val="21"/>
+          <w:shd w:val="clear" w:color="auto" w:fill="FFFFFF"/>
+        </w:rPr>
+        <w:t>veniam</w:t>
+      </w:r>
+      <w:proofErr w:type="spellEnd"/>
+      <w:r>
+        <w:rPr>
+          <w:rFonts w:ascii="Arial" w:eastAsia="Times New Roman" w:hAnsi="Arial" w:cs="Arial"/>
+          <w:color w:val="000000"/>
+          <w:sz w:val="21"/>
+          <w:szCs w:val="21"/>
+          <w:shd w:val="clear" w:color="auto" w:fill="FFFFFF"/>
+        </w:rPr>
+        <w:t xml:space="preserve">, </w:t>
+      </w:r>
+      <w:proofErr w:type="spellStart"/>
+      <w:r>
+        <w:rPr>
+          <w:rFonts w:ascii="Arial" w:eastAsia="Times New Roman" w:hAnsi="Arial" w:cs="Arial"/>
+          <w:color w:val="000000"/>
+          <w:sz w:val="21"/>
+          <w:szCs w:val="21"/>
+          <w:shd w:val="clear" w:color="auto" w:fill="FFFFFF"/>
+        </w:rPr>
+        <w:t>quis</w:t>
+      </w:r>
+      <w:proofErr w:type="spellEnd"/>
+      <w:r>
+        <w:rPr>
+          <w:rFonts w:ascii="Arial" w:eastAsia="Times New Roman" w:hAnsi="Arial" w:cs="Arial"/>
+          <w:color w:val="000000"/>
+          <w:sz w:val="21"/>
+          <w:szCs w:val="21"/>
+          <w:shd w:val="clear" w:color="auto" w:fill="FFFFFF"/>
+        </w:rPr>
+        <w:t xml:space="preserve"> </w:t>
+      </w:r>
+      <w:proofErr w:type="spellStart"/>
+      <w:r>
+        <w:rPr>
+          <w:rFonts w:ascii="Arial" w:eastAsia="Times New Roman" w:hAnsi="Arial" w:cs="Arial"/>
+          <w:color w:val="000000"/>
+          <w:sz w:val="21"/>
+          <w:szCs w:val="21"/>
+          <w:shd w:val="clear" w:color="auto" w:fill="FFFFFF"/>
+        </w:rPr>
+        <w:t>nostrud</w:t>
+      </w:r>
+      <w:proofErr w:type="spellEnd"/>
+      <w:r>
+        <w:rPr>
+          <w:rFonts w:ascii="Arial" w:eastAsia="Times New Roman" w:hAnsi="Arial" w:cs="Arial"/>
+          <w:color w:val="000000"/>
+          <w:sz w:val="21"/>
+          <w:szCs w:val="21"/>
+          <w:shd w:val="clear" w:color="auto" w:fill="FFFFFF"/>
+        </w:rPr>
+        <w:t xml:space="preserve"> exercitation </w:t>
+      </w:r>
+      <w:proofErr w:type="spellStart"/>
+      <w:r>
+        <w:rPr>
+          <w:rFonts w:ascii="Arial" w:eastAsia="Times New Roman" w:hAnsi="Arial" w:cs="Arial"/>
+          <w:color w:val="000000"/>
+          <w:sz w:val="21"/>
+          <w:szCs w:val="21"/>
+          <w:shd w:val="clear" w:color="auto" w:fill="FFFFFF"/>
+        </w:rPr>
+        <w:t>ullamco</w:t>
+      </w:r>
+      <w:proofErr w:type="spellEnd"/>
+      <w:r>
+        <w:rPr>
+          <w:rFonts w:ascii="Arial" w:eastAsia="Times New Roman" w:hAnsi="Arial" w:cs="Arial"/>
+          <w:color w:val="000000"/>
+          <w:sz w:val="21"/>
+          <w:szCs w:val="21"/>
+          <w:shd w:val="clear" w:color="auto" w:fill="FFFFFF"/>
+        </w:rPr>
+        <w:t xml:space="preserve"> </w:t>
+      </w:r>
+      <w:proofErr w:type="spellStart"/>
+      <w:r>
+        <w:rPr>
+          <w:rFonts w:ascii="Arial" w:eastAsia="Times New Roman" w:hAnsi="Arial" w:cs="Arial"/>
+          <w:color w:val="000000"/>
+          <w:sz w:val="21"/>
+          <w:szCs w:val="21"/>
+          <w:shd w:val="clear" w:color="auto" w:fill="FFFFFF"/>
+        </w:rPr>
+        <w:t>laboris</w:t>
+      </w:r>
+      <w:proofErr w:type="spellEnd"/>
+      <w:r>
+        <w:rPr>
+          <w:rFonts w:ascii="Arial" w:eastAsia="Times New Roman" w:hAnsi="Arial" w:cs="Arial"/>
+          <w:color w:val="000000"/>
+          <w:sz w:val="21"/>
+          <w:szCs w:val="21"/>
+          <w:shd w:val="clear" w:color="auto" w:fill="FFFFFF"/>
+        </w:rPr>
+        <w:t xml:space="preserve"> nisi </w:t>
+      </w:r>
+      <w:proofErr w:type="spellStart"/>
+      <w:r>
+        <w:rPr>
+          <w:rFonts w:ascii="Arial" w:eastAsia="Times New Roman" w:hAnsi="Arial" w:cs="Arial"/>
+          <w:color w:val="000000"/>
+          <w:sz w:val="21"/>
+          <w:szCs w:val="21"/>
+          <w:shd w:val="clear" w:color="auto" w:fill="FFFFFF"/>
+        </w:rPr>
+        <w:t>ut</w:t>
+      </w:r>
+      <w:proofErr w:type="spellEnd"/>
+      <w:r>
+        <w:rPr>
+          <w:rFonts w:ascii="Arial" w:eastAsia="Times New Roman" w:hAnsi="Arial" w:cs="Arial"/>
+          <w:color w:val="000000"/>
+          <w:sz w:val="21"/>
+          <w:szCs w:val="21"/>
+          <w:shd w:val="clear" w:color="auto" w:fill="FFFFFF"/>
+        </w:rPr>
+        <w:t xml:space="preserve"> </w:t>
+      </w:r>
+      <w:proofErr w:type="spellStart"/>
+      <w:r>
+        <w:rPr>
+          <w:rFonts w:ascii="Arial" w:eastAsia="Times New Roman" w:hAnsi="Arial" w:cs="Arial"/>
+          <w:color w:val="000000"/>
+          <w:sz w:val="21"/>
+          <w:szCs w:val="21"/>
+          <w:shd w:val="clear" w:color="auto" w:fill="FFFFFF"/>
+        </w:rPr>
+        <w:t>aliquip</w:t>
+      </w:r>
+      <w:proofErr w:type="spellEnd"/>
+      <w:r>
+        <w:rPr>
+          <w:rFonts w:ascii="Arial" w:eastAsia="Times New Roman" w:hAnsi="Arial" w:cs="Arial"/>
+          <w:color w:val="000000"/>
+          <w:sz w:val="21"/>
+          <w:szCs w:val="21"/>
+          <w:shd w:val="clear" w:color="auto" w:fill="FFFFFF"/>
+        </w:rPr>
+        <w:t xml:space="preserve"> ex </w:t>
+      </w:r>
+      <w:proofErr w:type="spellStart"/>
+      <w:r>
+        <w:rPr>
+          <w:rFonts w:ascii="Arial" w:eastAsia="Times New Roman" w:hAnsi="Arial" w:cs="Arial"/>
+          <w:color w:val="000000"/>
+          <w:sz w:val="21"/>
+          <w:szCs w:val="21"/>
+          <w:shd w:val="clear" w:color="auto" w:fill="FFFFFF"/>
+        </w:rPr>
+        <w:t>ea</w:t>
+      </w:r>
+      <w:proofErr w:type="spellEnd"/>
+      <w:r>
+        <w:rPr>
+          <w:rFonts w:ascii="Arial" w:eastAsia="Times New Roman" w:hAnsi="Arial" w:cs="Arial"/>
+          <w:color w:val="000000"/>
+          <w:sz w:val="21"/>
+          <w:szCs w:val="21"/>
+          <w:shd w:val="clear" w:color="auto" w:fill="FFFFFF"/>
+        </w:rPr>
+        <w:t xml:space="preserve"> </w:t>
+      </w:r>
+      <w:proofErr w:type="spellStart"/>
+      <w:r>
+        <w:rPr>
+          <w:rFonts w:ascii="Arial" w:eastAsia="Times New Roman" w:hAnsi="Arial" w:cs="Arial"/>
+          <w:color w:val="000000"/>
+          <w:sz w:val="21"/>
+          <w:szCs w:val="21"/>
+          <w:shd w:val="clear" w:color="auto" w:fill="FFFFFF"/>
+        </w:rPr>
+        <w:t>commodo</w:t>
+      </w:r>
+      <w:proofErr w:type="spellEnd"/>
+      <w:r>
+        <w:rPr>
+          <w:rFonts w:ascii="Arial" w:eastAsia="Times New Roman" w:hAnsi="Arial" w:cs="Arial"/>
+          <w:color w:val="000000"/>
+          <w:sz w:val="21"/>
+          <w:szCs w:val="21"/>
+          <w:shd w:val="clear" w:color="auto" w:fill="FFFFFF"/>
+        </w:rPr>
+        <w:t xml:space="preserve"> </w:t>
+      </w:r>
+      <w:proofErr w:type="spellStart"/>
+      <w:r>
+        <w:rPr>
+          <w:rFonts w:ascii="Arial" w:eastAsia="Times New Roman" w:hAnsi="Arial" w:cs="Arial"/>
+          <w:color w:val="000000"/>
+          <w:sz w:val="21"/>
+          <w:szCs w:val="21"/>
+          <w:shd w:val="clear" w:color="auto" w:fill="FFFFFF"/>
+        </w:rPr>
+        <w:t>consequat</w:t>
+      </w:r>
+      <w:proofErr w:type="spellEnd"/>
+      <w:r>
+        <w:rPr>
+          <w:rFonts w:ascii="Arial" w:eastAsia="Times New Roman" w:hAnsi="Arial" w:cs="Arial"/>
+          <w:color w:val="000000"/>
+          <w:sz w:val="21"/>
+          <w:szCs w:val="21"/>
+          <w:shd w:val="clear" w:color="auto" w:fill="FFFFFF"/>
+        </w:rPr>
+        <w:t xml:space="preserve">. Duis </w:t>
+      </w:r>
+      <w:proofErr w:type="spellStart"/>
+      <w:r>
+        <w:rPr>
+          <w:rFonts w:ascii="Arial" w:eastAsia="Times New Roman" w:hAnsi="Arial" w:cs="Arial"/>
+          <w:color w:val="000000"/>
+          <w:sz w:val="21"/>
+          <w:szCs w:val="21"/>
+          <w:shd w:val="clear" w:color="auto" w:fill="FFFFFF"/>
+        </w:rPr>
+        <w:t>aute</w:t>
+      </w:r>
+      <w:proofErr w:type="spellEnd"/>
+      <w:r>
+        <w:rPr>
+          <w:rFonts w:ascii="Arial" w:eastAsia="Times New Roman" w:hAnsi="Arial" w:cs="Arial"/>
+          <w:color w:val="000000"/>
+          <w:sz w:val="21"/>
+          <w:szCs w:val="21"/>
+          <w:shd w:val="clear" w:color="auto" w:fill="FFFFFF"/>
+        </w:rPr>
+        <w:t xml:space="preserve"> </w:t>
+      </w:r>
+      <w:proofErr w:type="spellStart"/>
+      <w:r>
+        <w:rPr>
+          <w:rFonts w:ascii="Arial" w:eastAsia="Times New Roman" w:hAnsi="Arial" w:cs="Arial"/>
+          <w:color w:val="000000"/>
+          <w:sz w:val="21"/>
+          <w:szCs w:val="21"/>
+          <w:shd w:val="clear" w:color="auto" w:fill="FFFFFF"/>
+        </w:rPr>
+        <w:t>irure</w:t>
+      </w:r>
+      <w:proofErr w:type="spellEnd"/>
+      <w:r>
+        <w:rPr>
+          <w:rFonts w:ascii="Arial" w:eastAsia="Times New Roman" w:hAnsi="Arial" w:cs="Arial"/>
+          <w:color w:val="000000"/>
+          <w:sz w:val="21"/>
+          <w:szCs w:val="21"/>
+          <w:shd w:val="clear" w:color="auto" w:fill="FFFFFF"/>
+        </w:rPr>
+        <w:t xml:space="preserve"> dolor in </w:t>
+      </w:r>
+      <w:proofErr w:type="spellStart"/>
+      <w:r>
+        <w:rPr>
+          <w:rFonts w:ascii="Arial" w:eastAsia="Times New Roman" w:hAnsi="Arial" w:cs="Arial"/>
+          <w:color w:val="000000"/>
+          <w:sz w:val="21"/>
+          <w:szCs w:val="21"/>
+          <w:shd w:val="clear" w:color="auto" w:fill="FFFFFF"/>
+        </w:rPr>
+        <w:t>reprehenderit</w:t>
+      </w:r>
+      <w:proofErr w:type="spellEnd"/>
+      <w:r>
+        <w:rPr>
+          <w:rFonts w:ascii="Arial" w:eastAsia="Times New Roman" w:hAnsi="Arial" w:cs="Arial"/>
+          <w:color w:val="000000"/>
+          <w:sz w:val="21"/>
+          <w:szCs w:val="21"/>
+          <w:shd w:val="clear" w:color="auto" w:fill="FFFFFF"/>
+        </w:rPr>
+        <w:t xml:space="preserve"> in </w:t>
+      </w:r>
+      <w:proofErr w:type="spellStart"/>
+      <w:r>
+        <w:rPr>
+          <w:rFonts w:ascii="Arial" w:eastAsia="Times New Roman" w:hAnsi="Arial" w:cs="Arial"/>
+          <w:color w:val="000000"/>
+          <w:sz w:val="21"/>
+          <w:szCs w:val="21"/>
+          <w:shd w:val="clear" w:color="auto" w:fill="FFFFFF"/>
+        </w:rPr>
+        <w:t>voluptate</w:t>
+      </w:r>
+      <w:proofErr w:type="spellEnd"/>
+      <w:r>
+        <w:rPr>
+          <w:rFonts w:ascii="Arial" w:eastAsia="Times New Roman" w:hAnsi="Arial" w:cs="Arial"/>
+          <w:color w:val="000000"/>
+          <w:sz w:val="21"/>
+          <w:szCs w:val="21"/>
+          <w:shd w:val="clear" w:color="auto" w:fill="FFFFFF"/>
+        </w:rPr>
+        <w:t xml:space="preserve"> </w:t>
+      </w:r>
+      <w:proofErr w:type="spellStart"/>
+      <w:r>
+        <w:rPr>
+          <w:rFonts w:ascii="Arial" w:eastAsia="Times New Roman" w:hAnsi="Arial" w:cs="Arial"/>
+          <w:color w:val="000000"/>
+          <w:sz w:val="21"/>
+          <w:szCs w:val="21"/>
+          <w:shd w:val="clear" w:color="auto" w:fill="FFFFFF"/>
+        </w:rPr>
+        <w:t>velit</w:t>
+      </w:r>
+      <w:proofErr w:type="spellEnd"/>
+      <w:r>
+        <w:rPr>
+          <w:rFonts w:ascii="Arial" w:eastAsia="Times New Roman" w:hAnsi="Arial" w:cs="Arial"/>
+          <w:color w:val="000000"/>
+          <w:sz w:val="21"/>
+          <w:szCs w:val="21"/>
+          <w:shd w:val="clear" w:color="auto" w:fill="FFFFFF"/>
+        </w:rPr>
+        <w:t xml:space="preserve"> </w:t>
+      </w:r>
+      <w:proofErr w:type="spellStart"/>
+      <w:r>
+        <w:rPr>
+          <w:rFonts w:ascii="Arial" w:eastAsia="Times New Roman" w:hAnsi="Arial" w:cs="Arial"/>
+          <w:color w:val="000000"/>
+          <w:sz w:val="21"/>
+          <w:szCs w:val="21"/>
+          <w:shd w:val="clear" w:color="auto" w:fill="FFFFFF"/>
+        </w:rPr>
+        <w:t>esse</w:t>
+      </w:r>
+      <w:proofErr w:type="spellEnd"/>
+      <w:r>
+        <w:rPr>
+          <w:rFonts w:ascii="Arial" w:eastAsia="Times New Roman" w:hAnsi="Arial" w:cs="Arial"/>
+          <w:color w:val="000000"/>
+          <w:sz w:val="21"/>
+          <w:szCs w:val="21"/>
+          <w:shd w:val="clear" w:color="auto" w:fill="FFFFFF"/>
+        </w:rPr>
+        <w:t xml:space="preserve"> </w:t>
+      </w:r>
+      <w:proofErr w:type="spellStart"/>
+      <w:r>
+        <w:rPr>
+          <w:rFonts w:ascii="Arial" w:eastAsia="Times New Roman" w:hAnsi="Arial" w:cs="Arial"/>
+          <w:color w:val="000000"/>
+          <w:sz w:val="21"/>
+          <w:szCs w:val="21"/>
+          <w:shd w:val="clear" w:color="auto" w:fill="FFFFFF"/>
+        </w:rPr>
+        <w:t>cillum</w:t>
+      </w:r>
+      <w:proofErr w:type="spellEnd"/>
+      <w:r>
+        <w:rPr>
+          <w:rFonts w:ascii="Arial" w:eastAsia="Times New Roman" w:hAnsi="Arial" w:cs="Arial"/>
+          <w:color w:val="000000"/>
+          <w:sz w:val="21"/>
+          <w:szCs w:val="21"/>
+          <w:shd w:val="clear" w:color="auto" w:fill="FFFFFF"/>
+        </w:rPr>
+        <w:t xml:space="preserve"> dolore </w:t>
+      </w:r>
+      <w:proofErr w:type="spellStart"/>
+      <w:r>
+        <w:rPr>
+          <w:rFonts w:ascii="Arial" w:eastAsia="Times New Roman" w:hAnsi="Arial" w:cs="Arial"/>
+          <w:color w:val="000000"/>
+          <w:sz w:val="21"/>
+          <w:szCs w:val="21"/>
+          <w:shd w:val="clear" w:color="auto" w:fill="FFFFFF"/>
+        </w:rPr>
+        <w:t>eu</w:t>
+      </w:r>
+      <w:proofErr w:type="spellEnd"/>
+      <w:r>
+        <w:rPr>
+          <w:rFonts w:ascii="Arial" w:eastAsia="Times New Roman" w:hAnsi="Arial" w:cs="Arial"/>
+          <w:color w:val="000000"/>
+          <w:sz w:val="21"/>
+          <w:szCs w:val="21"/>
+          <w:shd w:val="clear" w:color="auto" w:fill="FFFFFF"/>
+        </w:rPr>
+        <w:t xml:space="preserve"> </w:t>
+      </w:r>
+      <w:proofErr w:type="spellStart"/>
+      <w:r>
+        <w:rPr>
+          <w:rFonts w:ascii="Arial" w:eastAsia="Times New Roman" w:hAnsi="Arial" w:cs="Arial"/>
+          <w:color w:val="000000"/>
+          <w:sz w:val="21"/>
+          <w:szCs w:val="21"/>
+          <w:shd w:val="clear" w:color="auto" w:fill="FFFFFF"/>
+        </w:rPr>
+        <w:t>fugiat</w:t>
+      </w:r>
+      <w:proofErr w:type="spellEnd"/>
+      <w:r>
+        <w:rPr>
+          <w:rFonts w:ascii="Arial" w:eastAsia="Times New Roman" w:hAnsi="Arial" w:cs="Arial"/>
+          <w:color w:val="000000"/>
+          <w:sz w:val="21"/>
+          <w:szCs w:val="21"/>
+          <w:shd w:val="clear" w:color="auto" w:fill="FFFFFF"/>
+        </w:rPr>
+        <w:t xml:space="preserve"> </w:t>
+      </w:r>
+      <w:proofErr w:type="spellStart"/>
+      <w:r>
+        <w:rPr>
+          <w:rFonts w:ascii="Arial" w:eastAsia="Times New Roman" w:hAnsi="Arial" w:cs="Arial"/>
+          <w:color w:val="000000"/>
+          <w:sz w:val="21"/>
+          <w:szCs w:val="21"/>
+          <w:shd w:val="clear" w:color="auto" w:fill="FFFFFF"/>
+        </w:rPr>
+        <w:t>nulla</w:t>
+      </w:r>
+      <w:proofErr w:type="spellEnd"/>
+      <w:r>
+        <w:rPr>
+          <w:rFonts w:ascii="Arial" w:eastAsia="Times New Roman" w:hAnsi="Arial" w:cs="Arial"/>
+          <w:color w:val="000000"/>
+          <w:sz w:val="21"/>
+          <w:szCs w:val="21"/>
+          <w:shd w:val="clear" w:color="auto" w:fill="FFFFFF"/>
+        </w:rPr>
+        <w:t xml:space="preserve"> </w:t>
+      </w:r>
+      <w:proofErr w:type="spellStart"/>
+      <w:r>
+        <w:rPr>
+          <w:rFonts w:ascii="Arial" w:eastAsia="Times New Roman" w:hAnsi="Arial" w:cs="Arial"/>
+          <w:color w:val="000000"/>
+          <w:sz w:val="21"/>
+          <w:szCs w:val="21"/>
+          <w:shd w:val="clear" w:color="auto" w:fill="FFFFFF"/>
+        </w:rPr>
+        <w:t>pariatur</w:t>
+      </w:r>
+      <w:proofErr w:type="spellEnd"/>
+      <w:r>
+        <w:rPr>
+          <w:rFonts w:ascii="Arial" w:eastAsia="Times New Roman" w:hAnsi="Arial" w:cs="Arial"/>
+          <w:color w:val="000000"/>
+          <w:sz w:val="21"/>
+          <w:szCs w:val="21"/>
+          <w:shd w:val="clear" w:color="auto" w:fill="FFFFFF"/>
+        </w:rPr>
+        <w:t xml:space="preserve">. </w:t>
+      </w:r>
+      <w:proofErr w:type="spellStart"/>
+      <w:r>
+        <w:rPr>
+          <w:rFonts w:ascii="Arial" w:eastAsia="Times New Roman" w:hAnsi="Arial" w:cs="Arial"/>
+          <w:color w:val="000000"/>
+          <w:sz w:val="21"/>
+          <w:szCs w:val="21"/>
+          <w:shd w:val="clear" w:color="auto" w:fill="FFFFFF"/>
+        </w:rPr>
+        <w:t>Excepteur</w:t>
+      </w:r>
+      <w:proofErr w:type="spellEnd"/>
+      <w:r>
+        <w:rPr>
+          <w:rFonts w:ascii="Arial" w:eastAsia="Times New Roman" w:hAnsi="Arial" w:cs="Arial"/>
+          <w:color w:val="000000"/>
+          <w:sz w:val="21"/>
+          <w:szCs w:val="21"/>
+          <w:shd w:val="clear" w:color="auto" w:fill="FFFFFF"/>
+        </w:rPr>
+        <w:t xml:space="preserve"> </w:t>
+      </w:r>
+      <w:proofErr w:type="spellStart"/>
+      <w:r>
+        <w:rPr>
+          <w:rFonts w:ascii="Arial" w:eastAsia="Times New Roman" w:hAnsi="Arial" w:cs="Arial"/>
+          <w:color w:val="000000"/>
+          <w:sz w:val="21"/>
+          <w:szCs w:val="21"/>
+          <w:shd w:val="clear" w:color="auto" w:fill="FFFFFF"/>
+        </w:rPr>
+        <w:t>sint</w:t>
+      </w:r>
+      <w:proofErr w:type="spellEnd"/>
+      <w:r>
+        <w:rPr>
+          <w:rFonts w:ascii="Arial" w:eastAsia="Times New Roman" w:hAnsi="Arial" w:cs="Arial"/>
+          <w:color w:val="000000"/>
+          <w:sz w:val="21"/>
+          <w:szCs w:val="21"/>
+          <w:shd w:val="clear" w:color="auto" w:fill="FFFFFF"/>
+        </w:rPr>
+        <w:t xml:space="preserve"> </w:t>
+      </w:r>
+      <w:proofErr w:type="spellStart"/>
+      <w:r>
+        <w:rPr>
+          <w:rFonts w:ascii="Arial" w:eastAsia="Times New Roman" w:hAnsi="Arial" w:cs="Arial"/>
+          <w:color w:val="000000"/>
+          <w:sz w:val="21"/>
+          <w:szCs w:val="21"/>
+          <w:shd w:val="clear" w:color="auto" w:fill="FFFFFF"/>
+        </w:rPr>
+        <w:t>occaecat</w:t>
+      </w:r>
+      <w:proofErr w:type="spellEnd"/>
+      <w:r>
+        <w:rPr>
+          <w:rFonts w:ascii="Arial" w:eastAsia="Times New Roman" w:hAnsi="Arial" w:cs="Arial"/>
+          <w:color w:val="000000"/>
+          <w:sz w:val="21"/>
+          <w:szCs w:val="21"/>
+          <w:shd w:val="clear" w:color="auto" w:fill="FFFFFF"/>
+        </w:rPr>
+        <w:t xml:space="preserve"> </w:t>
+      </w:r>
+      <w:proofErr w:type="spellStart"/>
+      <w:r>
+        <w:rPr>
+          <w:rFonts w:ascii="Arial" w:eastAsia="Times New Roman" w:hAnsi="Arial" w:cs="Arial"/>
+          <w:color w:val="000000"/>
+          <w:sz w:val="21"/>
+          <w:szCs w:val="21"/>
+          <w:shd w:val="clear" w:color="auto" w:fill="FFFFFF"/>
+        </w:rPr>
+        <w:t>cupidatat</w:t>
+      </w:r>
+      <w:proofErr w:type="spellEnd"/>
+      <w:r>
+        <w:rPr>
+          <w:rFonts w:ascii="Arial" w:eastAsia="Times New Roman" w:hAnsi="Arial" w:cs="Arial"/>
+          <w:color w:val="000000"/>
+          <w:sz w:val="21"/>
+          <w:szCs w:val="21"/>
+          <w:shd w:val="clear" w:color="auto" w:fill="FFFFFF"/>
+        </w:rPr>
+        <w:t xml:space="preserve"> non </w:t>
+      </w:r>
+      <w:proofErr w:type="spellStart"/>
+      <w:r>
+        <w:rPr>
+          <w:rFonts w:ascii="Arial" w:eastAsia="Times New Roman" w:hAnsi="Arial" w:cs="Arial"/>
+          <w:color w:val="000000"/>
+          <w:sz w:val="21"/>
+          <w:szCs w:val="21"/>
+          <w:shd w:val="clear" w:color="auto" w:fill="FFFFFF"/>
+        </w:rPr>
+        <w:t>proident</w:t>
+      </w:r>
+      <w:proofErr w:type="spellEnd"/>
+      <w:r>
+        <w:rPr>
+          <w:rFonts w:ascii="Arial" w:eastAsia="Times New Roman" w:hAnsi="Arial" w:cs="Arial"/>
+          <w:color w:val="000000"/>
+          <w:sz w:val="21"/>
+          <w:szCs w:val="21"/>
+          <w:shd w:val="clear" w:color="auto" w:fill="FFFFFF"/>
+        </w:rPr>
+        <w:t xml:space="preserve">, sunt in culpa qui </w:t>
+      </w:r>
+      <w:proofErr w:type="spellStart"/>
+      <w:r>
+        <w:rPr>
+          <w:rFonts w:ascii="Arial" w:eastAsia="Times New Roman" w:hAnsi="Arial" w:cs="Arial"/>
+          <w:color w:val="000000"/>
+          <w:sz w:val="21"/>
+          <w:szCs w:val="21"/>
+          <w:shd w:val="clear" w:color="auto" w:fill="FFFFFF"/>
+        </w:rPr>
+        <w:t>officia</w:t>
+      </w:r>
+      <w:proofErr w:type="spellEnd"/>
+      <w:r>
+        <w:rPr>
+          <w:rFonts w:ascii="Arial" w:eastAsia="Times New Roman" w:hAnsi="Arial" w:cs="Arial"/>
+          <w:color w:val="000000"/>
+          <w:sz w:val="21"/>
+          <w:szCs w:val="21"/>
+          <w:shd w:val="clear" w:color="auto" w:fill="FFFFFF"/>
+        </w:rPr>
+        <w:t xml:space="preserve"> </w:t>
+      </w:r>
+      <w:proofErr w:type="spellStart"/>
+      <w:r>
+        <w:rPr>
+          <w:rFonts w:ascii="Arial" w:eastAsia="Times New Roman" w:hAnsi="Arial" w:cs="Arial"/>
+          <w:color w:val="000000"/>
+          <w:sz w:val="21"/>
+          <w:szCs w:val="21"/>
+          <w:shd w:val="clear" w:color="auto" w:fill="FFFFFF"/>
+        </w:rPr>
+        <w:t>deserunt</w:t>
+      </w:r>
+      <w:proofErr w:type="spellEnd"/>
+      <w:r>
+        <w:rPr>
+          <w:rFonts w:ascii="Arial" w:eastAsia="Times New Roman" w:hAnsi="Arial" w:cs="Arial"/>
+          <w:color w:val="000000"/>
+          <w:sz w:val="21"/>
+          <w:szCs w:val="21"/>
+          <w:shd w:val="clear" w:color="auto" w:fill="FFFFFF"/>
+        </w:rPr>
+        <w:t xml:space="preserve"> </w:t>
+      </w:r>
+      <w:proofErr w:type="spellStart"/>
+      <w:r>
+        <w:rPr>
+          <w:rFonts w:ascii="Arial" w:eastAsia="Times New Roman" w:hAnsi="Arial" w:cs="Arial"/>
+          <w:color w:val="000000"/>
+          <w:sz w:val="21"/>
+          <w:szCs w:val="21"/>
+          <w:shd w:val="clear" w:color="auto" w:fill="FFFFFF"/>
+        </w:rPr>
+        <w:t>mollit</w:t>
+      </w:r>
+      <w:proofErr w:type="spellEnd"/>
+      <w:r>
+        <w:rPr>
+          <w:rFonts w:ascii="Arial" w:eastAsia="Times New Roman" w:hAnsi="Arial" w:cs="Arial"/>
+          <w:color w:val="000000"/>
+          <w:sz w:val="21"/>
+          <w:szCs w:val="21"/>
+          <w:shd w:val="clear" w:color="auto" w:fill="FFFFFF"/>
+        </w:rPr>
+        <w:t xml:space="preserve"> </w:t>
+      </w:r>
+      <w:proofErr w:type="spellStart"/>
+      <w:r>
+        <w:rPr>
+          <w:rFonts w:ascii="Arial" w:eastAsia="Times New Roman" w:hAnsi="Arial" w:cs="Arial"/>
+          <w:color w:val="000000"/>
+          <w:sz w:val="21"/>
+          <w:szCs w:val="21"/>
+          <w:shd w:val="clear" w:color="auto" w:fill="FFFFFF"/>
+        </w:rPr>
+        <w:t>anim</w:t>
+      </w:r>
+      <w:proofErr w:type="spellEnd"/>
+      <w:r>
+        <w:rPr>
+          <w:rFonts w:ascii="Arial" w:eastAsia="Times New Roman" w:hAnsi="Arial" w:cs="Arial"/>
+          <w:color w:val="000000"/>
+          <w:sz w:val="21"/>
+          <w:szCs w:val="21"/>
+          <w:shd w:val="clear" w:color="auto" w:fill="FFFFFF"/>
+        </w:rPr>
+        <w:t xml:space="preserve"> id </w:t>
+      </w:r>
+      <w:proofErr w:type="spellStart"/>
+      <w:r>
+        <w:rPr>
+          <w:rFonts w:ascii="Arial" w:eastAsia="Times New Roman" w:hAnsi="Arial" w:cs="Arial"/>
+          <w:color w:val="000000"/>
+          <w:sz w:val="21"/>
+          <w:szCs w:val="21"/>
+          <w:shd w:val="clear" w:color="auto" w:fill="FFFFFF"/>
+        </w:rPr>
+        <w:t>est</w:t>
+      </w:r>
+      <w:proofErr w:type="spellEnd"/>
+      <w:r>
+        <w:rPr>
+          <w:rFonts w:ascii="Arial" w:eastAsia="Times New Roman" w:hAnsi="Arial" w:cs="Arial"/>
+          <w:color w:val="000000"/>
+          <w:sz w:val="21"/>
+          <w:szCs w:val="21"/>
+          <w:shd w:val="clear" w:color="auto" w:fill="FFFFFF"/>
+        </w:rPr>
+        <w:t xml:space="preserve"> </w:t>
+      </w:r>
+      <w:proofErr w:type="spellStart"/>
+      <w:r>
+        <w:rPr>
+          <w:rFonts w:ascii="Arial" w:eastAsia="Times New Roman" w:hAnsi="Arial" w:cs="Arial"/>
+          <w:color w:val="000000"/>
+          <w:sz w:val="21"/>
+          <w:szCs w:val="21"/>
+          <w:shd w:val="clear" w:color="auto" w:fill="FFFFFF"/>
+        </w:rPr>
+        <w:t>laborum</w:t>
+      </w:r>
+      <w:proofErr w:type="spellEnd"/>
+      <w:r>
+        <w:rPr>
+          <w:rFonts w:ascii="Arial" w:eastAsia="Times New Roman" w:hAnsi="Arial" w:cs="Arial"/>
+          <w:color w:val="000000"/>
+          <w:sz w:val="21"/>
+          <w:szCs w:val="21"/>
+          <w:shd w:val="clear" w:color="auto" w:fill="FFFFFF"/>
+        </w:rPr>
+        <w:t>.</w:t>
+      </w:r>
+    </w:p>
+    <w:p/>
+    <w:p>
+      <w:pPr>
+        <w:pStyle w:val="Heading1"/>
+      </w:pPr>
+      <w:r>
+        <w:br w:type="page"/>
+      </w:r>
+    </w:p>
+    <w:bookmarkStart w:id="10" w:name="_Toc61844221" w:displacedByCustomXml="next"/>
     <w:sdt>
       <w:sdtPr>
+        <w:rPr>
+          <w:rFonts w:asciiTheme="minorHAnsi" w:eastAsiaTheme="minorHAnsi" w:hAnsiTheme="minorHAnsi" w:cstheme="minorBidi"/>
+          <w:color w:val="auto"/>
+          <w:sz w:val="24"/>
+          <w:szCs w:val="24"/>
+        </w:rPr>
         <w:id w:val="208767831"/>
         <w:docPartObj>
           <w:docPartGallery w:val="Bibliographies"/>
           <w:docPartUnique/>
         </w:docPartObj>
       </w:sdtPr>
-      <w:sdtEndPr>
-        <w:rPr>
-          <w:rFonts w:asciiTheme="minorHAnsi" w:eastAsiaTheme="minorHAnsi" w:hAnsiTheme="minorHAnsi" w:cstheme="minorBidi"/>
-          <w:color w:val="auto"/>
-          <w:sz w:val="24"/>
-          <w:szCs w:val="24"/>
-        </w:rPr>
-      </w:sdtEndPr>
+      <w:sdtEndPr/>
       <w:sdtContent>
         <w:p>
           <w:pPr>
@@ -902,13 +3220,14 @@
           <w:r>
             <w:t>Bibliography</w:t>
           </w:r>
-          <w:bookmarkEnd w:id="0"/>
+          <w:bookmarkEnd w:id="10"/>
         </w:p>
         <w:sdt>
           <w:sdtPr>
             <w:id w:val="111145805"/>
             <w:bibliography/>
           </w:sdtPr>
+          <w:sdtEndPr/>
           <w:sdtContent>
             <w:p>
               <w:pPr>
@@ -927,6 +3246,64 @@
               <w:r>
                 <w:fldChar w:fldCharType="separate"/>
               </w:r>
+              <w:r>
+                <w:rPr>
+                  <w:noProof/>
+                </w:rPr>
+                <w:t xml:space="preserve">Canty, R. (2019, 10 22). </w:t>
+              </w:r>
+              <w:r>
+                <w:rPr>
+                  <w:i/>
+                  <w:iCs/>
+                  <w:noProof/>
+                </w:rPr>
+                <w:t>HashiCorp Vault and Terraform on Google Cloud — Security Best Practices</w:t>
+              </w:r>
+              <w:r>
+                <w:rPr>
+                  <w:noProof/>
+                </w:rPr>
+                <w:t>. Retrieved from Medium: https://medium.com/@jryancanty/hashicorp-vault-and-terraform-on-google-cloud-security-best-practices-3d94de86a3e9</w:t>
+              </w:r>
+            </w:p>
+            <w:p>
+              <w:pPr>
+                <w:pStyle w:val="Bibliography"/>
+                <w:ind w:left="720" w:hanging="720"/>
+                <w:rPr>
+                  <w:noProof/>
+                </w:rPr>
+              </w:pPr>
+              <w:r>
+                <w:rPr>
+                  <w:noProof/>
+                </w:rPr>
+                <w:t xml:space="preserve">Forsgren, N., Humble, J., &amp; Kim, G. (2018). </w:t>
+              </w:r>
+              <w:r>
+                <w:rPr>
+                  <w:i/>
+                  <w:iCs/>
+                  <w:noProof/>
+                </w:rPr>
+                <w:t>Accelerate : the science behind DevOps : Building and Scaling High Performing Technology Organizations.</w:t>
+              </w:r>
+              <w:r>
+                <w:rPr>
+                  <w:noProof/>
+                </w:rPr>
+                <w:t xml:space="preserve"> Portland: IT Revolution.</w:t>
+              </w:r>
+            </w:p>
+            <w:p>
+              <w:pPr>
+                <w:pStyle w:val="Bibliography"/>
+                <w:ind w:left="720" w:hanging="720"/>
+                <w:rPr>
+                  <w:noProof/>
+                </w:rPr>
+              </w:pPr>
               <w:r>
                 <w:rPr>
                   <w:noProof/>
@@ -960,6 +3337,93 @@
                 <w:rPr>
                   <w:noProof/>
                 </w:rPr>
+                <w:t xml:space="preserve">Kovacs, E. (2017, 01 09). </w:t>
+              </w:r>
+              <w:r>
+                <w:rPr>
+                  <w:i/>
+                  <w:iCs/>
+                  <w:noProof/>
+                </w:rPr>
+                <w:t>"Truffle Hog" Tool Detects Secret Key Leaks on GitHub.</w:t>
+              </w:r>
+              <w:r>
+                <w:rPr>
+                  <w:noProof/>
+                </w:rPr>
+                <w:t xml:space="preserve"> Retrieved from Security Week: https://www.securityweek.com/truffle-hog-tool-detects-secret-key-leaks-github</w:t>
+              </w:r>
+            </w:p>
+            <w:p>
+              <w:pPr>
+                <w:pStyle w:val="Bibliography"/>
+                <w:ind w:left="720" w:hanging="720"/>
+                <w:rPr>
+                  <w:noProof/>
+                </w:rPr>
+              </w:pPr>
+              <w:r>
+                <w:rPr>
+                  <w:noProof/>
+                </w:rPr>
+                <w:t xml:space="preserve">Marlow, P. (2019). </w:t>
+              </w:r>
+              <w:r>
+                <w:rPr>
+                  <w:i/>
+                  <w:iCs/>
+                  <w:noProof/>
+                </w:rPr>
+                <w:t>Finding Secrets in Source Code the DevOps Way.</w:t>
+              </w:r>
+              <w:r>
+                <w:rPr>
+                  <w:noProof/>
+                </w:rPr>
+                <w:t xml:space="preserve"> Retrieved from SANS Reading Room: https://www.sans.org/reading-room/whitepapers/securecode/finding-secrets-source-code-devops-38985</w:t>
+              </w:r>
+            </w:p>
+            <w:p>
+              <w:pPr>
+                <w:pStyle w:val="Bibliography"/>
+                <w:ind w:left="720" w:hanging="720"/>
+                <w:rPr>
+                  <w:noProof/>
+                </w:rPr>
+              </w:pPr>
+              <w:r>
+                <w:rPr>
+                  <w:noProof/>
+                </w:rPr>
+                <w:t xml:space="preserve">Pidgeon, M. (2020, 01 23). </w:t>
+              </w:r>
+              <w:r>
+                <w:rPr>
+                  <w:i/>
+                  <w:iCs/>
+                  <w:noProof/>
+                </w:rPr>
+                <w:t>Conway’s Law and DevSecOps: How communication affects security</w:t>
+              </w:r>
+              <w:r>
+                <w:rPr>
+                  <w:noProof/>
+                </w:rPr>
+                <w:t>. Retrieved from The NextWeb: https://thenextweb.com/podium/2020/01/23/conways-law-and-devsecops-how-communication-affects-security/</w:t>
+              </w:r>
+            </w:p>
+            <w:p>
+              <w:pPr>
+                <w:pStyle w:val="Bibliography"/>
+                <w:ind w:left="720" w:hanging="720"/>
+                <w:rPr>
+                  <w:noProof/>
+                </w:rPr>
+              </w:pPr>
+              <w:r>
+                <w:rPr>
+                  <w:noProof/>
+                </w:rPr>
                 <w:t xml:space="preserve">Surowiecki, J. (2005). </w:t>
               </w:r>
               <w:r>
@@ -968,13 +3432,57 @@
                   <w:iCs/>
                   <w:noProof/>
                 </w:rPr>
-                <w:t>The Wisdome of Crowds.</w:t>
+                <w:t>The Wisdom of Crowds.</w:t>
               </w:r>
               <w:r>
                 <w:rPr>
                   <w:noProof/>
                 </w:rPr>
                 <w:t xml:space="preserve"> New York: Anchor Books.</w:t>
+              </w:r>
+            </w:p>
+            <w:p>
+              <w:pPr>
+                <w:pStyle w:val="Bibliography"/>
+                <w:ind w:left="720" w:hanging="720"/>
+                <w:rPr>
+                  <w:noProof/>
+                </w:rPr>
+              </w:pPr>
+              <w:r>
+                <w:rPr>
+                  <w:noProof/>
+                </w:rPr>
+                <w:t>Wiggins, A. (2017). Retrieved from The Twelve Factor App: https://12factor.net/</w:t>
+              </w:r>
+            </w:p>
+            <w:p>
+              <w:pPr>
+                <w:pStyle w:val="Bibliography"/>
+                <w:ind w:left="720" w:hanging="720"/>
+                <w:rPr>
+                  <w:noProof/>
+                </w:rPr>
+              </w:pPr>
+              <w:r>
+                <w:rPr>
+                  <w:noProof/>
+                </w:rPr>
+                <w:t xml:space="preserve">Zanelli, C. (2020, 10). </w:t>
+              </w:r>
+              <w:r>
+                <w:rPr>
+                  <w:i/>
+                  <w:iCs/>
+                  <w:noProof/>
+                </w:rPr>
+                <w:t xml:space="preserve">The Secret to Good Secrets Management for the Enterprise and Cloud </w:t>
+              </w:r>
+              <w:r>
+                <w:rPr>
+                  <w:noProof/>
+                </w:rPr>
+                <w:t>. Retrieved from Citihub Digital: https://citihub.com/insights/whitepapers/the-secret-to-good-secrets-management-for-the-enterprise-and-cloud/</w:t>
               </w:r>
             </w:p>
             <w:p>
@@ -1001,6 +3509,100 @@
     </w:sectPr>
   </w:body>
 </w:document>
+</file>
+
+<file path=word/numbering.xml><?xml version="1.0" encoding="utf-8"?>
+<w:numbering xmlns:wpc="http://schemas.microsoft.com/office/word/2010/wordprocessingCanvas" xmlns:cx="http://schemas.microsoft.com/office/drawing/2014/chartex" xmlns:cx1="http://schemas.microsoft.com/office/drawing/2015/9/8/chartex" xmlns:cx2="http://schemas.microsoft.com/office/drawing/2015/10/21/chartex" xmlns:cx3="http://schemas.microsoft.com/office/drawing/2016/5/9/chartex" xmlns:cx4="http://schemas.microsoft.com/office/drawing/2016/5/10/chartex" xmlns:cx5="http://schemas.microsoft.com/office/drawing/2016/5/11/chartex" xmlns:cx6="http://schemas.microsoft.com/office/drawing/2016/5/12/chartex" xmlns:cx7="http://schemas.microsoft.com/office/drawing/2016/5/13/chartex" xmlns:cx8="http://schemas.microsoft.com/office/drawing/2016/5/14/chartex" xmlns:mc="http://schemas.openxmlformats.org/markup-compatibility/2006" xmlns:aink="http://schemas.microsoft.com/office/drawing/2016/ink" xmlns:am3d="http://schemas.microsoft.com/office/drawing/2017/model3d" xmlns:o="urn:schemas-microsoft-com:office:office" xmlns:r="http://schemas.openxmlformats.org/officeDocument/2006/relationships" xmlns:m="http://schemas.openxmlformats.org/officeDocument/2006/math" xmlns:v="urn:schemas-microsoft-com:vml" xmlns:wp14="http://schemas.microsoft.com/office/word/2010/wordprocessingDrawing" xmlns:wp="http://schemas.openxmlformats.org/drawingml/2006/wordprocessingDrawing" xmlns:w10="urn:schemas-microsoft-com:office:word" xmlns:w="http://schemas.openxmlformats.org/wordprocessingml/2006/main" xmlns:w14="http://schemas.microsoft.com/office/word/2010/wordml" xmlns:w15="http://schemas.microsoft.com/office/word/2012/wordml" xmlns:w16cex="http://schemas.microsoft.com/office/word/2018/wordml/cex" xmlns:w16cid="http://schemas.microsoft.com/office/word/2016/wordml/cid" xmlns:w16="http://schemas.microsoft.com/office/word/2018/wordml" xmlns:w16se="http://schemas.microsoft.com/office/word/2015/wordml/symex" xmlns:wpg="http://schemas.microsoft.com/office/word/2010/wordprocessingGroup" xmlns:wpi="http://schemas.microsoft.com/office/word/2010/wordprocessingInk" xmlns:wne="http://schemas.microsoft.com/office/word/2006/wordml" xmlns:wps="http://schemas.microsoft.com/office/word/2010/wordprocessingShape" mc:Ignorable="w14 w15 w16se w16cid w16 w16cex wp14">
+  <w:abstractNum w:abstractNumId="0" w15:restartNumberingAfterBreak="0">
+    <w:nsid w:val="7FFE7E0D"/>
+    <w:multiLevelType w:val="multilevel"/>
+    <w:tmpl w:val="0409001D"/>
+    <w:lvl w:ilvl="0">
+      <w:start w:val="1"/>
+      <w:numFmt w:val="decimal"/>
+      <w:lvlText w:val="%1)"/>
+      <w:lvlJc w:val="left"/>
+      <w:pPr>
+        <w:ind w:left="360" w:hanging="360"/>
+      </w:pPr>
+    </w:lvl>
+    <w:lvl w:ilvl="1">
+      <w:start w:val="1"/>
+      <w:numFmt w:val="lowerLetter"/>
+      <w:lvlText w:val="%2)"/>
+      <w:lvlJc w:val="left"/>
+      <w:pPr>
+        <w:ind w:left="720" w:hanging="360"/>
+      </w:pPr>
+    </w:lvl>
+    <w:lvl w:ilvl="2">
+      <w:start w:val="1"/>
+      <w:numFmt w:val="lowerRoman"/>
+      <w:lvlText w:val="%3)"/>
+      <w:lvlJc w:val="left"/>
+      <w:pPr>
+        <w:ind w:left="1080" w:hanging="360"/>
+      </w:pPr>
+    </w:lvl>
+    <w:lvl w:ilvl="3">
+      <w:start w:val="1"/>
+      <w:numFmt w:val="decimal"/>
+      <w:lvlText w:val="(%4)"/>
+      <w:lvlJc w:val="left"/>
+      <w:pPr>
+        <w:ind w:left="1440" w:hanging="360"/>
+      </w:pPr>
+    </w:lvl>
+    <w:lvl w:ilvl="4">
+      <w:start w:val="1"/>
+      <w:numFmt w:val="lowerLetter"/>
+      <w:lvlText w:val="(%5)"/>
+      <w:lvlJc w:val="left"/>
+      <w:pPr>
+        <w:ind w:left="1800" w:hanging="360"/>
+      </w:pPr>
+    </w:lvl>
+    <w:lvl w:ilvl="5">
+      <w:start w:val="1"/>
+      <w:numFmt w:val="lowerRoman"/>
+      <w:lvlText w:val="(%6)"/>
+      <w:lvlJc w:val="left"/>
+      <w:pPr>
+        <w:ind w:left="2160" w:hanging="360"/>
+      </w:pPr>
+    </w:lvl>
+    <w:lvl w:ilvl="6">
+      <w:start w:val="1"/>
+      <w:numFmt w:val="decimal"/>
+      <w:lvlText w:val="%7."/>
+      <w:lvlJc w:val="left"/>
+      <w:pPr>
+        <w:ind w:left="2520" w:hanging="360"/>
+      </w:pPr>
+    </w:lvl>
+    <w:lvl w:ilvl="7">
+      <w:start w:val="1"/>
+      <w:numFmt w:val="lowerLetter"/>
+      <w:lvlText w:val="%8."/>
+      <w:lvlJc w:val="left"/>
+      <w:pPr>
+        <w:ind w:left="2880" w:hanging="360"/>
+      </w:pPr>
+    </w:lvl>
+    <w:lvl w:ilvl="8">
+      <w:start w:val="1"/>
+      <w:numFmt w:val="lowerRoman"/>
+      <w:lvlText w:val="%9."/>
+      <w:lvlJc w:val="left"/>
+      <w:pPr>
+        <w:ind w:left="3240" w:hanging="360"/>
+      </w:pPr>
+    </w:lvl>
+  </w:abstractNum>
+  <w:num w:numId="1">
+    <w:abstractNumId w:val="0"/>
+  </w:num>
+</w:numbering>
 </file>
 
 <file path=word/styles.xml><?xml version="1.0" encoding="utf-8"?>
@@ -1419,6 +4021,48 @@
       <w:szCs w:val="32"/>
     </w:rPr>
   </w:style>
+  <w:style w:type="paragraph" w:styleId="Heading2">
+    <w:name w:val="heading 2"/>
+    <w:basedOn w:val="Normal"/>
+    <w:next w:val="Normal"/>
+    <w:link w:val="Heading2Char"/>
+    <w:uiPriority w:val="9"/>
+    <w:unhideWhenUsed/>
+    <w:qFormat/>
+    <w:rsid w:val="000C6434"/>
+    <w:pPr>
+      <w:keepNext/>
+      <w:keepLines/>
+      <w:spacing w:before="40"/>
+      <w:outlineLvl w:val="1"/>
+    </w:pPr>
+    <w:rPr>
+      <w:rFonts w:asciiTheme="majorHAnsi" w:eastAsiaTheme="majorEastAsia" w:hAnsiTheme="majorHAnsi" w:cstheme="majorBidi"/>
+      <w:color w:val="2F5496" w:themeColor="accent1" w:themeShade="BF"/>
+      <w:sz w:val="26"/>
+      <w:szCs w:val="26"/>
+    </w:rPr>
+  </w:style>
+  <w:style w:type="paragraph" w:styleId="Heading3">
+    <w:name w:val="heading 3"/>
+    <w:basedOn w:val="Normal"/>
+    <w:next w:val="Normal"/>
+    <w:link w:val="Heading3Char"/>
+    <w:uiPriority w:val="9"/>
+    <w:unhideWhenUsed/>
+    <w:qFormat/>
+    <w:rsid w:val="00B1771B"/>
+    <w:pPr>
+      <w:keepNext/>
+      <w:keepLines/>
+      <w:spacing w:before="40"/>
+      <w:outlineLvl w:val="2"/>
+    </w:pPr>
+    <w:rPr>
+      <w:rFonts w:asciiTheme="majorHAnsi" w:eastAsiaTheme="majorEastAsia" w:hAnsiTheme="majorHAnsi" w:cstheme="majorBidi"/>
+      <w:color w:val="1F3763" w:themeColor="accent1" w:themeShade="7F"/>
+    </w:rPr>
+  </w:style>
   <w:style w:type="character" w:default="1" w:styleId="DefaultParagraphFont">
     <w:name w:val="Default Paragraph Font"/>
     <w:uiPriority w:val="1"/>
@@ -1516,7 +4160,6 @@
       <w:spacing w:before="120"/>
     </w:pPr>
     <w:rPr>
-      <w:rFonts w:cstheme="minorHAnsi"/>
       <w:b/>
       <w:bCs/>
       <w:i/>
@@ -1529,7 +4172,6 @@
     <w:next w:val="Normal"/>
     <w:autoRedefine/>
     <w:uiPriority w:val="39"/>
-    <w:semiHidden/>
     <w:unhideWhenUsed/>
     <w:rsid w:val="00181B29"/>
     <w:pPr>
@@ -1537,7 +4179,6 @@
       <w:ind w:left="240"/>
     </w:pPr>
     <w:rPr>
-      <w:rFonts w:cstheme="minorHAnsi"/>
       <w:b/>
       <w:bCs/>
       <w:sz w:val="22"/>
@@ -1550,14 +4191,12 @@
     <w:next w:val="Normal"/>
     <w:autoRedefine/>
     <w:uiPriority w:val="39"/>
-    <w:semiHidden/>
     <w:unhideWhenUsed/>
     <w:rsid w:val="00181B29"/>
     <w:pPr>
       <w:ind w:left="480"/>
     </w:pPr>
     <w:rPr>
-      <w:rFonts w:cstheme="minorHAnsi"/>
       <w:sz w:val="20"/>
       <w:szCs w:val="20"/>
     </w:rPr>
@@ -1575,7 +4214,6 @@
       <w:ind w:left="720"/>
     </w:pPr>
     <w:rPr>
-      <w:rFonts w:cstheme="minorHAnsi"/>
       <w:sz w:val="20"/>
       <w:szCs w:val="20"/>
     </w:rPr>
@@ -1593,7 +4231,6 @@
       <w:ind w:left="960"/>
     </w:pPr>
     <w:rPr>
-      <w:rFonts w:cstheme="minorHAnsi"/>
       <w:sz w:val="20"/>
       <w:szCs w:val="20"/>
     </w:rPr>
@@ -1611,7 +4248,6 @@
       <w:ind w:left="1200"/>
     </w:pPr>
     <w:rPr>
-      <w:rFonts w:cstheme="minorHAnsi"/>
       <w:sz w:val="20"/>
       <w:szCs w:val="20"/>
     </w:rPr>
@@ -1629,7 +4265,6 @@
       <w:ind w:left="1440"/>
     </w:pPr>
     <w:rPr>
-      <w:rFonts w:cstheme="minorHAnsi"/>
       <w:sz w:val="20"/>
       <w:szCs w:val="20"/>
     </w:rPr>
@@ -1647,7 +4282,6 @@
       <w:ind w:left="1680"/>
     </w:pPr>
     <w:rPr>
-      <w:rFonts w:cstheme="minorHAnsi"/>
       <w:sz w:val="20"/>
       <w:szCs w:val="20"/>
     </w:rPr>
@@ -1665,7 +4299,6 @@
       <w:ind w:left="1920"/>
     </w:pPr>
     <w:rPr>
-      <w:rFonts w:cstheme="minorHAnsi"/>
       <w:sz w:val="20"/>
       <w:szCs w:val="20"/>
     </w:rPr>
@@ -1688,6 +4321,91 @@
     <w:uiPriority w:val="37"/>
     <w:unhideWhenUsed/>
     <w:rsid w:val="00181B29"/>
+  </w:style>
+  <w:style w:type="paragraph" w:styleId="ListParagraph">
+    <w:name w:val="List Paragraph"/>
+    <w:basedOn w:val="Normal"/>
+    <w:uiPriority w:val="34"/>
+    <w:qFormat/>
+    <w:rsid w:val="007218A6"/>
+    <w:pPr>
+      <w:ind w:left="720"/>
+      <w:contextualSpacing/>
+    </w:pPr>
+  </w:style>
+  <w:style w:type="character" w:customStyle="1" w:styleId="Heading2Char">
+    <w:name w:val="Heading 2 Char"/>
+    <w:basedOn w:val="DefaultParagraphFont"/>
+    <w:link w:val="Heading2"/>
+    <w:uiPriority w:val="9"/>
+    <w:rsid w:val="000C6434"/>
+    <w:rPr>
+      <w:rFonts w:asciiTheme="majorHAnsi" w:eastAsiaTheme="majorEastAsia" w:hAnsiTheme="majorHAnsi" w:cstheme="majorBidi"/>
+      <w:color w:val="2F5496" w:themeColor="accent1" w:themeShade="BF"/>
+      <w:sz w:val="26"/>
+      <w:szCs w:val="26"/>
+    </w:rPr>
+  </w:style>
+  <w:style w:type="character" w:customStyle="1" w:styleId="Heading3Char">
+    <w:name w:val="Heading 3 Char"/>
+    <w:basedOn w:val="DefaultParagraphFont"/>
+    <w:link w:val="Heading3"/>
+    <w:uiPriority w:val="9"/>
+    <w:rsid w:val="00B1771B"/>
+    <w:rPr>
+      <w:rFonts w:asciiTheme="majorHAnsi" w:eastAsiaTheme="majorEastAsia" w:hAnsiTheme="majorHAnsi" w:cstheme="majorBidi"/>
+      <w:color w:val="1F3763" w:themeColor="accent1" w:themeShade="7F"/>
+    </w:rPr>
+  </w:style>
+  <w:style w:type="paragraph" w:styleId="Caption">
+    <w:name w:val="caption"/>
+    <w:basedOn w:val="Normal"/>
+    <w:next w:val="Normal"/>
+    <w:uiPriority w:val="35"/>
+    <w:unhideWhenUsed/>
+    <w:qFormat/>
+    <w:rsid w:val="00243E82"/>
+    <w:pPr>
+      <w:spacing w:after="200"/>
+    </w:pPr>
+    <w:rPr>
+      <w:i/>
+      <w:iCs/>
+      <w:color w:val="44546A" w:themeColor="text2"/>
+      <w:sz w:val="18"/>
+      <w:szCs w:val="18"/>
+    </w:rPr>
+  </w:style>
+  <w:style w:type="paragraph" w:styleId="Quote">
+    <w:name w:val="Quote"/>
+    <w:basedOn w:val="Normal"/>
+    <w:next w:val="Normal"/>
+    <w:link w:val="QuoteChar"/>
+    <w:uiPriority w:val="29"/>
+    <w:qFormat/>
+    <w:rsid w:val="004A4F32"/>
+    <w:pPr>
+      <w:spacing w:before="200" w:after="160"/>
+      <w:ind w:left="864" w:right="864"/>
+      <w:jc w:val="center"/>
+    </w:pPr>
+    <w:rPr>
+      <w:i/>
+      <w:iCs/>
+      <w:color w:val="404040" w:themeColor="text1" w:themeTint="BF"/>
+    </w:rPr>
+  </w:style>
+  <w:style w:type="character" w:customStyle="1" w:styleId="QuoteChar">
+    <w:name w:val="Quote Char"/>
+    <w:basedOn w:val="DefaultParagraphFont"/>
+    <w:link w:val="Quote"/>
+    <w:uiPriority w:val="29"/>
+    <w:rsid w:val="004A4F32"/>
+    <w:rPr>
+      <w:i/>
+      <w:iCs/>
+      <w:color w:val="404040" w:themeColor="text1" w:themeTint="BF"/>
+    </w:rPr>
   </w:style>
 </w:styles>
 </file>
@@ -2013,12 +4731,73 @@
     <b:Year>2020</b:Year>
     <b:InternetSiteTitle>Hashicorp</b:InternetSiteTitle>
     <b:URL>https://www.datocms-assets.com/2885/1597082390-vault-com-security-whitepaper-v2-digital.pdf</b:URL>
-    <b:RefOrder>1</b:RefOrder>
+    <b:RefOrder>2</b:RefOrder>
+  </b:Source>
+  <b:Source>
+    <b:Tag>Ada17</b:Tag>
+    <b:SourceType>InternetSite</b:SourceType>
+    <b:Guid>{420BACEE-81FF-994D-9DCE-423CDB9E02D9}</b:Guid>
+    <b:Year>2017</b:Year>
+    <b:Author>
+      <b:Author>
+        <b:NameList>
+          <b:Person>
+            <b:Last>Wiggins</b:Last>
+            <b:First>Adam</b:First>
+          </b:Person>
+        </b:NameList>
+      </b:Author>
+    </b:Author>
+    <b:InternetSiteTitle>The Twelve Factor App</b:InternetSiteTitle>
+    <b:URL>https://12factor.net/</b:URL>
+    <b:RefOrder>4</b:RefOrder>
+  </b:Source>
+  <b:Source>
+    <b:Tag>Phi19</b:Tag>
+    <b:SourceType>DocumentFromInternetSite</b:SourceType>
+    <b:Guid>{D8BF6555-0027-7145-A9AA-1EA91D41EDFB}</b:Guid>
+    <b:Title>Finding Secrets in Source Code the DevOps Way</b:Title>
+    <b:InternetSiteTitle>SANS Reading Room</b:InternetSiteTitle>
+    <b:URL>https://www.sans.org/reading-room/whitepapers/securecode/finding-secrets-source-code-devops-38985</b:URL>
+    <b:Year>2019</b:Year>
+    <b:Author>
+      <b:Author>
+        <b:NameList>
+          <b:Person>
+            <b:Last>Marlow</b:Last>
+            <b:First>Phillip</b:First>
+          </b:Person>
+        </b:NameList>
+      </b:Author>
+    </b:Author>
+    <b:RefOrder>6</b:RefOrder>
+  </b:Source>
+  <b:Source>
+    <b:Tag>Edu17</b:Tag>
+    <b:SourceType>DocumentFromInternetSite</b:SourceType>
+    <b:Guid>{F1509ED2-493E-0447-8B4A-F5F59A7D9107}</b:Guid>
+    <b:Author>
+      <b:Author>
+        <b:NameList>
+          <b:Person>
+            <b:Last>Kovacs</b:Last>
+            <b:First>Eduard</b:First>
+          </b:Person>
+        </b:NameList>
+      </b:Author>
+    </b:Author>
+    <b:Title>"Truffle Hog" Tool Detects Secret Key Leaks on GitHub</b:Title>
+    <b:InternetSiteTitle>Security Week</b:InternetSiteTitle>
+    <b:URL>https://www.securityweek.com/truffle-hog-tool-detects-secret-key-leaks-github</b:URL>
+    <b:Year>2017</b:Year>
+    <b:Month>01</b:Month>
+    <b:Day>09</b:Day>
+    <b:RefOrder>7</b:RefOrder>
   </b:Source>
   <b:Source>
     <b:Tag>Sur05</b:Tag>
     <b:SourceType>Book</b:SourceType>
-    <b:Guid>{199D5F7C-38F2-CC4D-A4FA-D6F6C5C8229B}</b:Guid>
+    <b:Guid>{0D4E62FC-9F4A-0841-A2E1-89E56605A9A6}</b:Guid>
     <b:Author>
       <b:Author>
         <b:NameList>
@@ -2029,11 +4808,123 @@
         </b:NameList>
       </b:Author>
     </b:Author>
-    <b:Title>The Wisdome of Crowds</b:Title>
+    <b:Title>The Wisdom of Crowds</b:Title>
     <b:Year>2005</b:Year>
     <b:City>New York</b:City>
     <b:Publisher>Anchor Books</b:Publisher>
-    <b:RefOrder>2</b:RefOrder>
+    <b:RefOrder>1</b:RefOrder>
+  </b:Source>
+  <b:Source>
+    <b:Tag>For181</b:Tag>
+    <b:SourceType>Book</b:SourceType>
+    <b:Guid>{32C35F08-9BAA-CB4A-98D5-271B317AB3CE}</b:Guid>
+    <b:Author>
+      <b:Author>
+        <b:NameList>
+          <b:Person>
+            <b:Last>Forsgren</b:Last>
+            <b:First>Nicole</b:First>
+          </b:Person>
+          <b:Person>
+            <b:Last>Humble</b:Last>
+            <b:First>Jez</b:First>
+          </b:Person>
+          <b:Person>
+            <b:Last>Kim</b:Last>
+            <b:First>Gene</b:First>
+          </b:Person>
+        </b:NameList>
+      </b:Author>
+    </b:Author>
+    <b:Title>Accelerate : the science behind DevOps : Building and Scaling High Performing Technology Organizations</b:Title>
+    <b:Year>2018</b:Year>
+    <b:City>Portland</b:City>
+    <b:Publisher>IT Revolution</b:Publisher>
+    <b:RefOrder>5</b:RefOrder>
+  </b:Source>
+  <b:Source>
+    <b:Tag>Mar20</b:Tag>
+    <b:SourceType>InternetSite</b:SourceType>
+    <b:Guid>{218C2E8C-8EF0-E148-B999-65CBEEB9AD3D}</b:Guid>
+    <b:Title>Conway’s Law and DevSecOps: How communication affects security</b:Title>
+    <b:Year>2020</b:Year>
+    <b:Author>
+      <b:Author>
+        <b:NameList>
+          <b:Person>
+            <b:Last>Pidgeon</b:Last>
+            <b:First>Mark</b:First>
+          </b:Person>
+        </b:NameList>
+      </b:Author>
+    </b:Author>
+    <b:InternetSiteTitle>The NextWeb</b:InternetSiteTitle>
+    <b:URL>https://thenextweb.com/podium/2020/01/23/conways-law-and-devsecops-how-communication-affects-security/</b:URL>
+    <b:Month>01</b:Month>
+    <b:Day>23</b:Day>
+    <b:RefOrder>8</b:RefOrder>
+  </b:Source>
+  <b:Source>
+    <b:Tag>Rya19</b:Tag>
+    <b:SourceType>InternetSite</b:SourceType>
+    <b:Guid>{768A7DB4-A883-C94A-84F2-A3923256E78B}</b:Guid>
+    <b:Author>
+      <b:Author>
+        <b:NameList>
+          <b:Person>
+            <b:Last>Canty</b:Last>
+            <b:First>Ryan</b:First>
+          </b:Person>
+        </b:NameList>
+      </b:Author>
+    </b:Author>
+    <b:Title>HashiCorp Vault and Terraform on Google Cloud — Security Best Practices</b:Title>
+    <b:InternetSiteTitle>Medium</b:InternetSiteTitle>
+    <b:URL>https://medium.com/@jryancanty/hashicorp-vault-and-terraform-on-google-cloud-security-best-practices-3d94de86a3e9</b:URL>
+    <b:Year>2019</b:Year>
+    <b:Month>10</b:Month>
+    <b:Day>22</b:Day>
+    <b:RefOrder>3</b:RefOrder>
+  </b:Source>
+  <b:Source>
+    <b:Tag>Chr20</b:Tag>
+    <b:SourceType>InternetSite</b:SourceType>
+    <b:Guid>{60009FD7-5AF8-2C4B-B2B0-5451A78DC42C}</b:Guid>
+    <b:Author>
+      <b:Author>
+        <b:NameList>
+          <b:Person>
+            <b:Last>Zanelli</b:Last>
+            <b:First>Chris</b:First>
+          </b:Person>
+        </b:NameList>
+      </b:Author>
+    </b:Author>
+    <b:Title>The Secret to Good Secrets Management for the Enterprise and Cloud  </b:Title>
+    <b:InternetSiteTitle>Citihub Digital</b:InternetSiteTitle>
+    <b:URL>https://citihub.com/insights/whitepapers/the-secret-to-good-secrets-management-for-the-enterprise-and-cloud/</b:URL>
+    <b:Year>2020</b:Year>
+    <b:Month>10</b:Month>
+    <b:RefOrder>9</b:RefOrder>
+  </b:Source>
+  <b:Source>
+    <b:Tag>TJS</b:Tag>
+    <b:SourceType>InternetSite</b:SourceType>
+    <b:Guid>{B0B9880D-CA41-B849-A809-ED30433D0015}</b:Guid>
+    <b:Author>
+      <b:Author>
+        <b:NameList>
+          <b:Person>
+            <b:Last>Simmons</b:Last>
+            <b:First>TJ</b:First>
+          </b:Person>
+        </b:NameList>
+      </b:Author>
+    </b:Author>
+    <b:Title>Understanding the CI/CD Pipeline: What It Is, Why It Matters</b:Title>
+    <b:InternetSiteTitle>Plutora</b:InternetSiteTitle>
+    <b:URL>https://www.plutora.com/blog/understanding-ci-cd-pipeline</b:URL>
+    <b:RefOrder>10</b:RefOrder>
   </b:Source>
 </b:Sources>
 </file>
@@ -2047,7 +4938,7 @@
 </file>
 
 <file path=customXml/itemProps2.xml><?xml version="1.0" encoding="utf-8"?>
-<ds:datastoreItem xmlns:ds="http://schemas.openxmlformats.org/officeDocument/2006/customXml" ds:itemID="{FA37E10A-F732-3444-A219-72F8A8410223}">
+<ds:datastoreItem xmlns:ds="http://schemas.openxmlformats.org/officeDocument/2006/customXml" ds:itemID="{13925D45-BA37-E846-8BC0-05374A08BA05}">
   <ds:schemaRefs>
     <ds:schemaRef ds:uri="http://schemas.openxmlformats.org/officeDocument/2006/bibliography"/>
   </ds:schemaRefs>

</xml_diff>